<commit_message>
Accepted Jeroen's comments and removed the sentence stating that the user must have install-rights.
</commit_message>
<xml_diff>
--- a/manual/BeheerhandleidingMonitoring.docx
+++ b/manual/BeheerhandleidingMonitoring.docx
@@ -106,7 +106,31 @@
         <w:rPr>
           <w:lang w:val="nl-NL"/>
         </w:rPr>
-        <w:t xml:space="preserve">De PC moet onder Windows XP of Windows 7 draaien. Omdat de resultaten via FTP naar TraIT verstuurd gaan worden, moet de FTP-port ook open staan. </w:t>
+        <w:t>De PC moet onder Windows XP of Windows 7 draaien. Omdat de resultaten via FTP naar TraIT verstuurd gaan worden, moet de FTP-port</w:t>
+      </w:r>
+      <w:r>
+        <w:rPr>
+          <w:lang w:val="nl-NL"/>
+        </w:rPr>
+        <w:t xml:space="preserve"> 21 (zie </w:t>
+      </w:r>
+      <w:r>
+        <w:rPr>
+          <w:lang w:val="nl-NL"/>
+        </w:rPr>
+        <w:t>https://nl.wikipedia.org/wiki/TCP-_en_UDP-poorten</w:t>
+      </w:r>
+      <w:r>
+        <w:rPr>
+          <w:lang w:val="nl-NL"/>
+        </w:rPr>
+        <w:t>)</w:t>
+      </w:r>
+      <w:r>
+        <w:rPr>
+          <w:lang w:val="nl-NL"/>
+        </w:rPr>
+        <w:t xml:space="preserve"> ook open staan. </w:t>
       </w:r>
       <w:r>
         <w:rPr>
@@ -146,6 +170,65 @@
         </w:rPr>
         <w:t xml:space="preserve"> aparte gebruiker aan te maken op de PC specifiek voor het runnen van de monitoring scripts. </w:t>
       </w:r>
+    </w:p>
+    <w:p>
+      <w:pPr>
+        <w:pStyle w:val="Kop2"/>
+        <w:rPr>
+          <w:lang w:val="nl-NL"/>
+        </w:rPr>
+      </w:pPr>
+      <w:r>
+        <w:rPr>
+          <w:lang w:val="nl-NL"/>
+        </w:rPr>
+        <w:t>User</w:t>
+      </w:r>
+    </w:p>
+    <w:p>
+      <w:pPr>
+        <w:rPr>
+          <w:lang w:val="nl-NL"/>
+        </w:rPr>
+      </w:pPr>
+      <w:r>
+        <w:rPr>
+          <w:lang w:val="nl-NL"/>
+        </w:rPr>
+        <w:t xml:space="preserve">De gebruiker dient </w:t>
+      </w:r>
+      <w:del w:id="0" w:author="Rousseau, Jacob" w:date="2015-11-26T08:47:00Z">
+        <w:r>
+          <w:rPr>
+            <w:lang w:val="nl-NL"/>
+          </w:rPr>
+          <w:delText xml:space="preserve">installatie en </w:delText>
+        </w:r>
+      </w:del>
+      <w:r>
+        <w:rPr>
+          <w:lang w:val="nl-NL"/>
+        </w:rPr>
+        <w:t>schrijfrechten te hebben op de PC waar de monitoring draait</w:t>
+      </w:r>
+      <w:ins w:id="1" w:author="Rousseau, Jacob" w:date="2015-11-26T08:49:00Z">
+        <w:r>
+          <w:rPr>
+            <w:lang w:val="nl-NL"/>
+          </w:rPr>
+          <w:t xml:space="preserve"> in de map waarin het script draait</w:t>
+        </w:r>
+      </w:ins>
+      <w:ins w:id="2" w:author="Belien, JAM" w:date="2015-11-25T15:45:00Z">
+        <w:del w:id="3" w:author="Rousseau, Jacob" w:date="2015-11-26T08:49:00Z">
+          <w:r>
+            <w:rPr>
+              <w:lang w:val="nl-NL"/>
+            </w:rPr>
+            <w:delText>.</w:delText>
+          </w:r>
+        </w:del>
+      </w:ins>
     </w:p>
     <w:p>
       <w:pPr>
@@ -178,15 +261,35 @@
         </w:rPr>
         <w:t xml:space="preserve">Installer de laatste versie van Java SE op de PC, deze is te downloaden van de URL: </w:t>
       </w:r>
-      <w:hyperlink r:id="rId7" w:history="1">
-        <w:r>
-          <w:rPr>
-            <w:rStyle w:val="Hyperlink"/>
-            <w:lang w:val="nl-NL"/>
-          </w:rPr>
-          <w:t>http://www.oracle.com/technetwork/java/javase/downloads/index.html</w:t>
-        </w:r>
-      </w:hyperlink>
+      <w:r>
+        <w:fldChar w:fldCharType="begin"/>
+      </w:r>
+      <w:r>
+        <w:rPr>
+          <w:lang w:val="nl-NL"/>
+          <w:rPrChange w:id="4" w:author="Rousseau, Jacob" w:date="2015-11-26T08:47:00Z">
+            <w:rPr/>
+          </w:rPrChange>
+        </w:rPr>
+        <w:instrText xml:space="preserve"> HYPERLINK "http://www.oracle.com/technetwork/java/javase/downloads/index.html" </w:instrText>
+      </w:r>
+      <w:r>
+        <w:fldChar w:fldCharType="separate"/>
+      </w:r>
+      <w:r>
+        <w:rPr>
+          <w:rStyle w:val="Hyperlink"/>
+          <w:lang w:val="nl-NL"/>
+        </w:rPr>
+        <w:t>http://www.oracle.com/technetwork/java/javase/downloads/index.html</w:t>
+      </w:r>
+      <w:r>
+        <w:rPr>
+          <w:rStyle w:val="Hyperlink"/>
+          <w:lang w:val="nl-NL"/>
+        </w:rPr>
+        <w:fldChar w:fldCharType="end"/>
+      </w:r>
       <w:r>
         <w:rPr>
           <w:lang w:val="nl-NL"/>
@@ -262,7 +365,9 @@
           <w:lang w:val="nl-NL"/>
         </w:rPr>
       </w:pPr>
-    </w:p>
+      <w:bookmarkStart w:id="5" w:name="_GoBack"/>
+    </w:p>
+    <w:bookmarkEnd w:id="5"/>
     <w:p>
       <w:pPr>
         <w:pStyle w:val="Lijstalinea"/>
@@ -408,15 +513,35 @@
           <w:lang w:val="nl-NL"/>
         </w:rPr>
       </w:pPr>
-      <w:hyperlink r:id="rId8" w:history="1">
-        <w:r>
-          <w:rPr>
-            <w:rStyle w:val="Hyperlink"/>
-            <w:lang w:val="nl-NL"/>
-          </w:rPr>
-          <w:t>https://www.mozilla.org/en-US/firefox/all/</w:t>
-        </w:r>
-      </w:hyperlink>
+      <w:r>
+        <w:fldChar w:fldCharType="begin"/>
+      </w:r>
+      <w:r>
+        <w:rPr>
+          <w:lang w:val="nl-NL"/>
+          <w:rPrChange w:id="6" w:author="Rousseau, Jacob" w:date="2015-11-26T08:47:00Z">
+            <w:rPr/>
+          </w:rPrChange>
+        </w:rPr>
+        <w:instrText xml:space="preserve"> HYPERLINK "https://www.mozilla.org/en-US/firefox/all/" </w:instrText>
+      </w:r>
+      <w:r>
+        <w:fldChar w:fldCharType="separate"/>
+      </w:r>
+      <w:r>
+        <w:rPr>
+          <w:rStyle w:val="Hyperlink"/>
+          <w:lang w:val="nl-NL"/>
+        </w:rPr>
+        <w:t>https://www.mozilla.org/en-US/firefox/all/</w:t>
+      </w:r>
+      <w:r>
+        <w:rPr>
+          <w:rStyle w:val="Hyperlink"/>
+          <w:lang w:val="nl-NL"/>
+        </w:rPr>
+        <w:fldChar w:fldCharType="end"/>
+      </w:r>
       <w:r>
         <w:rPr>
           <w:lang w:val="nl-NL"/>
@@ -451,15 +576,7 @@
         <w:rPr>
           <w:lang w:val="nl-NL"/>
         </w:rPr>
-        <w:t xml:space="preserve">In deze pagina staat een beschrijving hoe je het pad naar deze directory ontdekt: </w:t>
-      </w:r>
-      <w:bookmarkStart w:id="0" w:name="_GoBack"/>
-      <w:bookmarkEnd w:id="0"/>
-      <w:r>
-        <w:rPr>
-          <w:lang w:val="nl-NL"/>
-        </w:rPr>
-        <w:t>https://support.mozilla.org/en-US/kb/profiles-where-firefox-stores-user-data#w_how-do-i-find-my-profile .</w:t>
+        <w:t>In deze pagina staat een beschrijving hoe je het pad naar deze directory ontdekt: https://support.mozilla.org/en-US/kb/profiles-where-firefox-stores-user-data#w_how-do-i-find-my-profile .</w:t>
       </w:r>
       <w:r>
         <w:rPr>
@@ -694,7 +811,6 @@
         <w:rPr>
           <w:lang w:val="nl-NL"/>
         </w:rPr>
-        <w:lastRenderedPageBreak/>
         <w:t xml:space="preserve">Ga naar de map </w:t>
       </w:r>
       <w:proofErr w:type="spellStart"/>
@@ -1025,26 +1141,66 @@
         <w:rPr>
           <w:rFonts w:ascii="Courier New" w:hAnsi="Courier New" w:cs="Courier New"/>
         </w:rPr>
-        <w:t>run-se-suite.bat default-1417423276464</w:t>
-      </w:r>
-    </w:p>
-    <w:p>
-      <w:pPr>
-        <w:rPr>
-          <w:lang w:val="nl-NL"/>
-        </w:rPr>
-      </w:pPr>
-      <w:r>
-        <w:rPr>
-          <w:lang w:val="nl-NL"/>
-        </w:rPr>
-        <w:t xml:space="preserve">geven. </w:t>
-      </w:r>
-      <w:r>
-        <w:rPr>
-          <w:lang w:val="nl-NL"/>
-        </w:rPr>
-        <w:t xml:space="preserve">De </w:t>
+        <w:t xml:space="preserve">run-se-suite.bat </w:t>
+      </w:r>
+      <w:r>
+        <w:rPr>
+          <w:rFonts w:ascii="Courier New" w:hAnsi="Courier New" w:cs="Courier New"/>
+        </w:rPr>
+        <w:t>default-1432321231223</w:t>
+      </w:r>
+    </w:p>
+    <w:p>
+      <w:pPr>
+        <w:rPr>
+          <w:lang w:val="nl-NL"/>
+        </w:rPr>
+      </w:pPr>
+      <w:r>
+        <w:rPr>
+          <w:lang w:val="nl-NL"/>
+        </w:rPr>
+        <w:t>geven</w:t>
+      </w:r>
+      <w:r>
+        <w:rPr>
+          <w:lang w:val="nl-NL"/>
+        </w:rPr>
+        <w:t xml:space="preserve"> (LET OP: vervang </w:t>
+      </w:r>
+      <w:r>
+        <w:rPr>
+          <w:rStyle w:val="TechnoChar"/>
+          <w:lang w:val="nl-NL"/>
+        </w:rPr>
+        <w:t>default-1432321231223</w:t>
+      </w:r>
+      <w:r>
+        <w:rPr>
+          <w:rStyle w:val="TechnoChar"/>
+          <w:lang w:val="nl-NL"/>
+        </w:rPr>
+        <w:t xml:space="preserve"> wel door het via</w:t>
+      </w:r>
+      <w:r>
+        <w:rPr>
+          <w:lang w:val="nl-NL"/>
+        </w:rPr>
+        <w:t xml:space="preserve"> </w:t>
+      </w:r>
+      <w:ins w:id="7" w:author="Belien, JAM" w:date="2015-11-25T15:49:00Z">
+        <w:r>
+          <w:rPr>
+            <w:lang w:val="nl-NL"/>
+          </w:rPr>
+          <w:t>d</w:t>
+        </w:r>
+      </w:ins>
+      <w:r>
+        <w:rPr>
+          <w:lang w:val="nl-NL"/>
+        </w:rPr>
+        <w:t xml:space="preserve">e </w:t>
       </w:r>
       <w:proofErr w:type="spellStart"/>
       <w:r>
@@ -1058,7 +1214,39 @@
         <w:rPr>
           <w:lang w:val="nl-NL"/>
         </w:rPr>
-        <w:t>-line parameter komt uit de eerste stap van de installatie. A</w:t>
+        <w:t xml:space="preserve">-line parameter </w:t>
+      </w:r>
+      <w:r>
+        <w:rPr>
+          <w:lang w:val="nl-NL"/>
+        </w:rPr>
+        <w:t>verkregen</w:t>
+      </w:r>
+      <w:ins w:id="8" w:author="Belien, JAM" w:date="2015-11-25T15:49:00Z">
+        <w:r>
+          <w:rPr>
+            <w:lang w:val="nl-NL"/>
+          </w:rPr>
+          <w:t xml:space="preserve"> </w:t>
+        </w:r>
+      </w:ins>
+      <w:r>
+        <w:rPr>
+          <w:lang w:val="nl-NL"/>
+        </w:rPr>
+        <w:t>uit de eerste stap van de installatie</w:t>
+      </w:r>
+      <w:r>
+        <w:rPr>
+          <w:lang w:val="nl-NL"/>
+        </w:rPr>
+        <w:t>, zie hierboven)</w:t>
+      </w:r>
+      <w:r>
+        <w:rPr>
+          <w:lang w:val="nl-NL"/>
+        </w:rPr>
+        <w:t>. A</w:t>
       </w:r>
       <w:r>
         <w:rPr>
@@ -1096,7 +1284,14 @@
         <w:rPr>
           <w:lang w:val="nl-NL"/>
         </w:rPr>
-        <w:t xml:space="preserve">op de openclinica.nl site. Na het afsluiten van de script moeten er 2 files in de map staan: </w:t>
+        <w:t xml:space="preserve">op de openclinica.nl site. </w:t>
+      </w:r>
+      <w:commentRangeStart w:id="9"/>
+      <w:r>
+        <w:rPr>
+          <w:lang w:val="nl-NL"/>
+        </w:rPr>
+        <w:t xml:space="preserve">Na het afsluiten van de script moeten er 2 files in de map staan: </w:t>
       </w:r>
       <w:r>
         <w:rPr>
@@ -1124,7 +1319,20 @@
         <w:rPr>
           <w:lang w:val="nl-NL"/>
         </w:rPr>
-        <w:t xml:space="preserve">. </w:t>
+        <w:t>.</w:t>
+      </w:r>
+      <w:commentRangeEnd w:id="9"/>
+      <w:r>
+        <w:rPr>
+          <w:rStyle w:val="Verwijzingopmerking"/>
+        </w:rPr>
+        <w:commentReference w:id="9"/>
+      </w:r>
+      <w:r>
+        <w:rPr>
+          <w:lang w:val="nl-NL"/>
+        </w:rPr>
+        <w:t xml:space="preserve"> </w:t>
       </w:r>
       <w:r>
         <w:rPr>
@@ -1173,12 +1381,22 @@
     <w:p>
       <w:pPr>
         <w:pStyle w:val="Kop2"/>
-      </w:pPr>
-      <w:proofErr w:type="spellStart"/>
-      <w:r>
+        <w:rPr>
+          <w:lang w:val="nl-NL"/>
+          <w:rPrChange w:id="10" w:author="Rousseau, Jacob" w:date="2015-11-26T08:47:00Z">
+            <w:rPr/>
+          </w:rPrChange>
+        </w:rPr>
+      </w:pPr>
+      <w:r>
+        <w:rPr>
+          <w:lang w:val="nl-NL"/>
+          <w:rPrChange w:id="11" w:author="Rousseau, Jacob" w:date="2015-11-26T08:47:00Z">
+            <w:rPr/>
+          </w:rPrChange>
+        </w:rPr>
         <w:t>Beheer</w:t>
       </w:r>
-      <w:proofErr w:type="spellEnd"/>
     </w:p>
     <w:p>
       <w:pPr>
@@ -1289,6 +1507,75 @@
     </w:sectPr>
   </w:body>
 </w:document>
+</file>
+
+<file path=word/comments.xml><?xml version="1.0" encoding="utf-8"?>
+<w:comments xmlns:wpc="http://schemas.microsoft.com/office/word/2010/wordprocessingCanvas" xmlns:mc="http://schemas.openxmlformats.org/markup-compatibility/2006" xmlns:o="urn:schemas-microsoft-com:office:office" xmlns:r="http://schemas.openxmlformats.org/officeDocument/2006/relationships" xmlns:m="http://schemas.openxmlformats.org/officeDocument/2006/math" xmlns:v="urn:schemas-microsoft-com:vml" xmlns:wp14="http://schemas.microsoft.com/office/word/2010/wordprocessingDrawing" xmlns:wp="http://schemas.openxmlformats.org/drawingml/2006/wordprocessingDrawing" xmlns:w10="urn:schemas-microsoft-com:office:word" xmlns:w="http://schemas.openxmlformats.org/wordprocessingml/2006/main" xmlns:w14="http://schemas.microsoft.com/office/word/2010/wordml" xmlns:wpg="http://schemas.microsoft.com/office/word/2010/wordprocessingGroup" xmlns:wpi="http://schemas.microsoft.com/office/word/2010/wordprocessingInk" xmlns:wne="http://schemas.microsoft.com/office/word/2006/wordml" xmlns:wps="http://schemas.microsoft.com/office/word/2010/wordprocessingShape" mc:Ignorable="w14 wp14">
+  <w:comment w:id="9" w:author="Belien, JAM" w:date="2015-11-25T15:51:00Z" w:initials="JAMB">
+    <w:p>
+      <w:pPr>
+        <w:pStyle w:val="Tekstopmerking"/>
+        <w:rPr>
+          <w:lang w:val="nl-NL"/>
+        </w:rPr>
+      </w:pPr>
+      <w:r>
+        <w:rPr>
+          <w:rStyle w:val="Verwijzingopmerking"/>
+        </w:rPr>
+        <w:annotationRef/>
+      </w:r>
+      <w:r>
+        <w:rPr>
+          <w:lang w:val="nl-NL"/>
+        </w:rPr>
+        <w:t xml:space="preserve">Jacob: wordt het </w:t>
+      </w:r>
+      <w:proofErr w:type="spellStart"/>
+      <w:r>
+        <w:rPr>
+          <w:lang w:val="nl-NL"/>
+        </w:rPr>
+        <w:t>geappend</w:t>
+      </w:r>
+      <w:proofErr w:type="spellEnd"/>
+      <w:r>
+        <w:rPr>
+          <w:lang w:val="nl-NL"/>
+        </w:rPr>
+        <w:t xml:space="preserve"> of per run een </w:t>
+      </w:r>
+      <w:proofErr w:type="spellStart"/>
+      <w:r>
+        <w:rPr>
+          <w:lang w:val="nl-NL"/>
+        </w:rPr>
+        <w:t>apparte</w:t>
+      </w:r>
+      <w:proofErr w:type="spellEnd"/>
+      <w:r>
+        <w:rPr>
+          <w:lang w:val="nl-NL"/>
+        </w:rPr>
+        <w:t xml:space="preserve"> file </w:t>
+      </w:r>
+      <w:proofErr w:type="spellStart"/>
+      <w:r>
+        <w:rPr>
+          <w:lang w:val="nl-NL"/>
+        </w:rPr>
+        <w:t>aangemakt</w:t>
+      </w:r>
+      <w:proofErr w:type="spellEnd"/>
+      <w:r>
+        <w:rPr>
+          <w:lang w:val="nl-NL"/>
+        </w:rPr>
+        <w:t xml:space="preserve"> met datum-tijd stempel in naam?</w:t>
+      </w:r>
+    </w:p>
+  </w:comment>
+</w:comments>
 </file>
 
 <file path=word/numbering.xml><?xml version="1.0" encoding="utf-8"?>
@@ -1761,6 +2048,104 @@
       <w:szCs w:val="52"/>
     </w:rPr>
   </w:style>
+  <w:style w:type="character" w:styleId="Verwijzingopmerking">
+    <w:name w:val="annotation reference"/>
+    <w:basedOn w:val="Standaardalinea-lettertype"/>
+    <w:uiPriority w:val="99"/>
+    <w:semiHidden/>
+    <w:unhideWhenUsed/>
+    <w:rsid w:val="00486D91"/>
+    <w:rPr>
+      <w:sz w:val="16"/>
+      <w:szCs w:val="16"/>
+    </w:rPr>
+  </w:style>
+  <w:style w:type="paragraph" w:styleId="Tekstopmerking">
+    <w:name w:val="annotation text"/>
+    <w:basedOn w:val="Standaard"/>
+    <w:link w:val="TekstopmerkingChar"/>
+    <w:uiPriority w:val="99"/>
+    <w:semiHidden/>
+    <w:unhideWhenUsed/>
+    <w:rsid w:val="00486D91"/>
+    <w:pPr>
+      <w:spacing w:line="240" w:lineRule="auto"/>
+    </w:pPr>
+    <w:rPr>
+      <w:sz w:val="20"/>
+      <w:szCs w:val="20"/>
+    </w:rPr>
+  </w:style>
+  <w:style w:type="character" w:customStyle="1" w:styleId="TekstopmerkingChar">
+    <w:name w:val="Tekst opmerking Char"/>
+    <w:basedOn w:val="Standaardalinea-lettertype"/>
+    <w:link w:val="Tekstopmerking"/>
+    <w:uiPriority w:val="99"/>
+    <w:semiHidden/>
+    <w:rsid w:val="00486D91"/>
+    <w:rPr>
+      <w:sz w:val="20"/>
+      <w:szCs w:val="20"/>
+    </w:rPr>
+  </w:style>
+  <w:style w:type="paragraph" w:styleId="Onderwerpvanopmerking">
+    <w:name w:val="annotation subject"/>
+    <w:basedOn w:val="Tekstopmerking"/>
+    <w:next w:val="Tekstopmerking"/>
+    <w:link w:val="OnderwerpvanopmerkingChar"/>
+    <w:uiPriority w:val="99"/>
+    <w:semiHidden/>
+    <w:unhideWhenUsed/>
+    <w:rsid w:val="00486D91"/>
+    <w:rPr>
+      <w:b/>
+      <w:bCs/>
+    </w:rPr>
+  </w:style>
+  <w:style w:type="character" w:customStyle="1" w:styleId="OnderwerpvanopmerkingChar">
+    <w:name w:val="Onderwerp van opmerking Char"/>
+    <w:basedOn w:val="TekstopmerkingChar"/>
+    <w:link w:val="Onderwerpvanopmerking"/>
+    <w:uiPriority w:val="99"/>
+    <w:semiHidden/>
+    <w:rsid w:val="00486D91"/>
+    <w:rPr>
+      <w:b/>
+      <w:bCs/>
+      <w:sz w:val="20"/>
+      <w:szCs w:val="20"/>
+    </w:rPr>
+  </w:style>
+  <w:style w:type="paragraph" w:styleId="Ballontekst">
+    <w:name w:val="Balloon Text"/>
+    <w:basedOn w:val="Standaard"/>
+    <w:link w:val="BallontekstChar"/>
+    <w:uiPriority w:val="99"/>
+    <w:semiHidden/>
+    <w:unhideWhenUsed/>
+    <w:rsid w:val="00486D91"/>
+    <w:pPr>
+      <w:spacing w:after="0" w:line="240" w:lineRule="auto"/>
+    </w:pPr>
+    <w:rPr>
+      <w:rFonts w:ascii="Tahoma" w:hAnsi="Tahoma" w:cs="Tahoma"/>
+      <w:sz w:val="16"/>
+      <w:szCs w:val="16"/>
+    </w:rPr>
+  </w:style>
+  <w:style w:type="character" w:customStyle="1" w:styleId="BallontekstChar">
+    <w:name w:val="Ballontekst Char"/>
+    <w:basedOn w:val="Standaardalinea-lettertype"/>
+    <w:link w:val="Ballontekst"/>
+    <w:uiPriority w:val="99"/>
+    <w:semiHidden/>
+    <w:rsid w:val="00486D91"/>
+    <w:rPr>
+      <w:rFonts w:ascii="Tahoma" w:hAnsi="Tahoma" w:cs="Tahoma"/>
+      <w:sz w:val="16"/>
+      <w:szCs w:val="16"/>
+    </w:rPr>
+  </w:style>
 </w:styles>
 </file>
 
@@ -2112,6 +2497,104 @@
       <w:kern w:val="28"/>
       <w:sz w:val="52"/>
       <w:szCs w:val="52"/>
+    </w:rPr>
+  </w:style>
+  <w:style w:type="character" w:styleId="Verwijzingopmerking">
+    <w:name w:val="annotation reference"/>
+    <w:basedOn w:val="Standaardalinea-lettertype"/>
+    <w:uiPriority w:val="99"/>
+    <w:semiHidden/>
+    <w:unhideWhenUsed/>
+    <w:rsid w:val="00486D91"/>
+    <w:rPr>
+      <w:sz w:val="16"/>
+      <w:szCs w:val="16"/>
+    </w:rPr>
+  </w:style>
+  <w:style w:type="paragraph" w:styleId="Tekstopmerking">
+    <w:name w:val="annotation text"/>
+    <w:basedOn w:val="Standaard"/>
+    <w:link w:val="TekstopmerkingChar"/>
+    <w:uiPriority w:val="99"/>
+    <w:semiHidden/>
+    <w:unhideWhenUsed/>
+    <w:rsid w:val="00486D91"/>
+    <w:pPr>
+      <w:spacing w:line="240" w:lineRule="auto"/>
+    </w:pPr>
+    <w:rPr>
+      <w:sz w:val="20"/>
+      <w:szCs w:val="20"/>
+    </w:rPr>
+  </w:style>
+  <w:style w:type="character" w:customStyle="1" w:styleId="TekstopmerkingChar">
+    <w:name w:val="Tekst opmerking Char"/>
+    <w:basedOn w:val="Standaardalinea-lettertype"/>
+    <w:link w:val="Tekstopmerking"/>
+    <w:uiPriority w:val="99"/>
+    <w:semiHidden/>
+    <w:rsid w:val="00486D91"/>
+    <w:rPr>
+      <w:sz w:val="20"/>
+      <w:szCs w:val="20"/>
+    </w:rPr>
+  </w:style>
+  <w:style w:type="paragraph" w:styleId="Onderwerpvanopmerking">
+    <w:name w:val="annotation subject"/>
+    <w:basedOn w:val="Tekstopmerking"/>
+    <w:next w:val="Tekstopmerking"/>
+    <w:link w:val="OnderwerpvanopmerkingChar"/>
+    <w:uiPriority w:val="99"/>
+    <w:semiHidden/>
+    <w:unhideWhenUsed/>
+    <w:rsid w:val="00486D91"/>
+    <w:rPr>
+      <w:b/>
+      <w:bCs/>
+    </w:rPr>
+  </w:style>
+  <w:style w:type="character" w:customStyle="1" w:styleId="OnderwerpvanopmerkingChar">
+    <w:name w:val="Onderwerp van opmerking Char"/>
+    <w:basedOn w:val="TekstopmerkingChar"/>
+    <w:link w:val="Onderwerpvanopmerking"/>
+    <w:uiPriority w:val="99"/>
+    <w:semiHidden/>
+    <w:rsid w:val="00486D91"/>
+    <w:rPr>
+      <w:b/>
+      <w:bCs/>
+      <w:sz w:val="20"/>
+      <w:szCs w:val="20"/>
+    </w:rPr>
+  </w:style>
+  <w:style w:type="paragraph" w:styleId="Ballontekst">
+    <w:name w:val="Balloon Text"/>
+    <w:basedOn w:val="Standaard"/>
+    <w:link w:val="BallontekstChar"/>
+    <w:uiPriority w:val="99"/>
+    <w:semiHidden/>
+    <w:unhideWhenUsed/>
+    <w:rsid w:val="00486D91"/>
+    <w:pPr>
+      <w:spacing w:after="0" w:line="240" w:lineRule="auto"/>
+    </w:pPr>
+    <w:rPr>
+      <w:rFonts w:ascii="Tahoma" w:hAnsi="Tahoma" w:cs="Tahoma"/>
+      <w:sz w:val="16"/>
+      <w:szCs w:val="16"/>
+    </w:rPr>
+  </w:style>
+  <w:style w:type="character" w:customStyle="1" w:styleId="BallontekstChar">
+    <w:name w:val="Ballontekst Char"/>
+    <w:basedOn w:val="Standaardalinea-lettertype"/>
+    <w:link w:val="Ballontekst"/>
+    <w:uiPriority w:val="99"/>
+    <w:semiHidden/>
+    <w:rsid w:val="00486D91"/>
+    <w:rPr>
+      <w:rFonts w:ascii="Tahoma" w:hAnsi="Tahoma" w:cs="Tahoma"/>
+      <w:sz w:val="16"/>
+      <w:szCs w:val="16"/>
     </w:rPr>
   </w:style>
 </w:styles>
@@ -2405,7 +2888,7 @@
 </file>
 
 <file path=customXml/itemProps1.xml><?xml version="1.0" encoding="utf-8"?>
-<ds:datastoreItem xmlns:ds="http://schemas.openxmlformats.org/officeDocument/2006/customXml" ds:itemID="{7A8EBEC3-4897-4606-A2DA-AF4954634270}">
+<ds:datastoreItem xmlns:ds="http://schemas.openxmlformats.org/officeDocument/2006/customXml" ds:itemID="{E84389B5-9C47-4D97-B42A-F52B5BE4351A}">
   <ds:schemaRefs>
     <ds:schemaRef ds:uri="http://schemas.openxmlformats.org/officeDocument/2006/bibliography"/>
   </ds:schemaRefs>

</xml_diff>

<commit_message>
The TraIT staging zone uses SFTP (FTP over SSH). Changed the manual to reflect this fact
</commit_message>
<xml_diff>
--- a/manual/BeheerhandleidingMonitoring.docx
+++ b/manual/BeheerhandleidingMonitoring.docx
@@ -106,13 +106,57 @@
         <w:rPr>
           <w:lang w:val="nl-NL"/>
         </w:rPr>
-        <w:t>De PC moet onder Windows XP of Windows 7 draaien. Omdat de resultaten via FTP naar TraIT verstuurd gaan worden, moet de FTP-port</w:t>
-      </w:r>
-      <w:r>
-        <w:rPr>
-          <w:lang w:val="nl-NL"/>
-        </w:rPr>
-        <w:t xml:space="preserve"> 21 (zie </w:t>
+        <w:t xml:space="preserve">De PC moet onder Windows XP of Windows 7 draaien. Omdat de resultaten via FTP naar TraIT verstuurd gaan worden, moet de </w:t>
+      </w:r>
+      <w:ins w:id="0" w:author="Rousseau, Jacob" w:date="2015-11-26T13:56:00Z">
+        <w:r>
+          <w:rPr>
+            <w:lang w:val="nl-NL"/>
+          </w:rPr>
+          <w:t>S</w:t>
+        </w:r>
+      </w:ins>
+      <w:r>
+        <w:rPr>
+          <w:lang w:val="nl-NL"/>
+        </w:rPr>
+        <w:t>FTP-por</w:t>
+      </w:r>
+      <w:bookmarkStart w:id="1" w:name="_GoBack"/>
+      <w:bookmarkEnd w:id="1"/>
+      <w:r>
+        <w:rPr>
+          <w:lang w:val="nl-NL"/>
+        </w:rPr>
+        <w:t>t</w:t>
+      </w:r>
+      <w:r>
+        <w:rPr>
+          <w:lang w:val="nl-NL"/>
+        </w:rPr>
+        <w:t xml:space="preserve"> 2</w:t>
+      </w:r>
+      <w:del w:id="2" w:author="Rousseau, Jacob" w:date="2015-11-26T13:56:00Z">
+        <w:r>
+          <w:rPr>
+            <w:lang w:val="nl-NL"/>
+          </w:rPr>
+          <w:delText>1</w:delText>
+        </w:r>
+      </w:del>
+      <w:ins w:id="3" w:author="Rousseau, Jacob" w:date="2015-11-26T13:56:00Z">
+        <w:r>
+          <w:rPr>
+            <w:lang w:val="nl-NL"/>
+          </w:rPr>
+          <w:t>2</w:t>
+        </w:r>
+      </w:ins>
+      <w:r>
+        <w:rPr>
+          <w:lang w:val="nl-NL"/>
+        </w:rPr>
+        <w:t xml:space="preserve"> (zie </w:t>
       </w:r>
       <w:r>
         <w:rPr>
@@ -197,7 +241,7 @@
         </w:rPr>
         <w:t xml:space="preserve">De gebruiker dient </w:t>
       </w:r>
-      <w:del w:id="0" w:author="Rousseau, Jacob" w:date="2015-11-26T08:47:00Z">
+      <w:del w:id="4" w:author="Rousseau, Jacob" w:date="2015-11-26T08:47:00Z">
         <w:r>
           <w:rPr>
             <w:lang w:val="nl-NL"/>
@@ -211,7 +255,7 @@
         </w:rPr>
         <w:t>schrijfrechten te hebben op de PC waar de monitoring draait</w:t>
       </w:r>
-      <w:ins w:id="1" w:author="Rousseau, Jacob" w:date="2015-11-26T08:49:00Z">
+      <w:ins w:id="5" w:author="Rousseau, Jacob" w:date="2015-11-26T08:49:00Z">
         <w:r>
           <w:rPr>
             <w:lang w:val="nl-NL"/>
@@ -219,8 +263,8 @@
           <w:t xml:space="preserve"> in de map waarin het script draait</w:t>
         </w:r>
       </w:ins>
-      <w:ins w:id="2" w:author="Belien, JAM" w:date="2015-11-25T15:45:00Z">
-        <w:del w:id="3" w:author="Rousseau, Jacob" w:date="2015-11-26T08:49:00Z">
+      <w:ins w:id="6" w:author="Belien, JAM" w:date="2015-11-25T15:45:00Z">
+        <w:del w:id="7" w:author="Rousseau, Jacob" w:date="2015-11-26T08:49:00Z">
           <w:r>
             <w:rPr>
               <w:lang w:val="nl-NL"/>
@@ -267,7 +311,7 @@
       <w:r>
         <w:rPr>
           <w:lang w:val="nl-NL"/>
-          <w:rPrChange w:id="4" w:author="Rousseau, Jacob" w:date="2015-11-26T08:47:00Z">
+          <w:rPrChange w:id="8" w:author="Rousseau, Jacob" w:date="2015-11-26T08:47:00Z">
             <w:rPr/>
           </w:rPrChange>
         </w:rPr>
@@ -365,9 +409,7 @@
           <w:lang w:val="nl-NL"/>
         </w:rPr>
       </w:pPr>
-      <w:bookmarkStart w:id="5" w:name="_GoBack"/>
-    </w:p>
-    <w:bookmarkEnd w:id="5"/>
+    </w:p>
     <w:p>
       <w:pPr>
         <w:pStyle w:val="Lijstalinea"/>
@@ -519,7 +561,7 @@
       <w:r>
         <w:rPr>
           <w:lang w:val="nl-NL"/>
-          <w:rPrChange w:id="6" w:author="Rousseau, Jacob" w:date="2015-11-26T08:47:00Z">
+          <w:rPrChange w:id="9" w:author="Rousseau, Jacob" w:date="2015-11-26T08:47:00Z">
             <w:rPr/>
           </w:rPrChange>
         </w:rPr>
@@ -1188,7 +1230,7 @@
         </w:rPr>
         <w:t xml:space="preserve"> </w:t>
       </w:r>
-      <w:ins w:id="7" w:author="Belien, JAM" w:date="2015-11-25T15:49:00Z">
+      <w:ins w:id="10" w:author="Belien, JAM" w:date="2015-11-25T15:49:00Z">
         <w:r>
           <w:rPr>
             <w:lang w:val="nl-NL"/>
@@ -1222,7 +1264,7 @@
         </w:rPr>
         <w:t>verkregen</w:t>
       </w:r>
-      <w:ins w:id="8" w:author="Belien, JAM" w:date="2015-11-25T15:49:00Z">
+      <w:ins w:id="11" w:author="Belien, JAM" w:date="2015-11-25T15:49:00Z">
         <w:r>
           <w:rPr>
             <w:lang w:val="nl-NL"/>
@@ -1286,7 +1328,7 @@
         </w:rPr>
         <w:t xml:space="preserve">op de openclinica.nl site. </w:t>
       </w:r>
-      <w:commentRangeStart w:id="9"/>
+      <w:commentRangeStart w:id="12"/>
       <w:r>
         <w:rPr>
           <w:lang w:val="nl-NL"/>
@@ -1321,12 +1363,12 @@
         </w:rPr>
         <w:t>.</w:t>
       </w:r>
-      <w:commentRangeEnd w:id="9"/>
+      <w:commentRangeEnd w:id="12"/>
       <w:r>
         <w:rPr>
           <w:rStyle w:val="Verwijzingopmerking"/>
         </w:rPr>
-        <w:commentReference w:id="9"/>
+        <w:commentReference w:id="12"/>
       </w:r>
       <w:r>
         <w:rPr>
@@ -1383,7 +1425,7 @@
         <w:pStyle w:val="Kop2"/>
         <w:rPr>
           <w:lang w:val="nl-NL"/>
-          <w:rPrChange w:id="10" w:author="Rousseau, Jacob" w:date="2015-11-26T08:47:00Z">
+          <w:rPrChange w:id="13" w:author="Rousseau, Jacob" w:date="2015-11-26T08:47:00Z">
             <w:rPr/>
           </w:rPrChange>
         </w:rPr>
@@ -1391,7 +1433,7 @@
       <w:r>
         <w:rPr>
           <w:lang w:val="nl-NL"/>
-          <w:rPrChange w:id="11" w:author="Rousseau, Jacob" w:date="2015-11-26T08:47:00Z">
+          <w:rPrChange w:id="14" w:author="Rousseau, Jacob" w:date="2015-11-26T08:47:00Z">
             <w:rPr/>
           </w:rPrChange>
         </w:rPr>
@@ -1511,7 +1553,7 @@
 
 <file path=word/comments.xml><?xml version="1.0" encoding="utf-8"?>
 <w:comments xmlns:wpc="http://schemas.microsoft.com/office/word/2010/wordprocessingCanvas" xmlns:mc="http://schemas.openxmlformats.org/markup-compatibility/2006" xmlns:o="urn:schemas-microsoft-com:office:office" xmlns:r="http://schemas.openxmlformats.org/officeDocument/2006/relationships" xmlns:m="http://schemas.openxmlformats.org/officeDocument/2006/math" xmlns:v="urn:schemas-microsoft-com:vml" xmlns:wp14="http://schemas.microsoft.com/office/word/2010/wordprocessingDrawing" xmlns:wp="http://schemas.openxmlformats.org/drawingml/2006/wordprocessingDrawing" xmlns:w10="urn:schemas-microsoft-com:office:word" xmlns:w="http://schemas.openxmlformats.org/wordprocessingml/2006/main" xmlns:w14="http://schemas.microsoft.com/office/word/2010/wordml" xmlns:wpg="http://schemas.microsoft.com/office/word/2010/wordprocessingGroup" xmlns:wpi="http://schemas.microsoft.com/office/word/2010/wordprocessingInk" xmlns:wne="http://schemas.microsoft.com/office/word/2006/wordml" xmlns:wps="http://schemas.microsoft.com/office/word/2010/wordprocessingShape" mc:Ignorable="w14 wp14">
-  <w:comment w:id="9" w:author="Belien, JAM" w:date="2015-11-25T15:51:00Z" w:initials="JAMB">
+  <w:comment w:id="12" w:author="Belien, JAM" w:date="2015-11-25T15:51:00Z" w:initials="JAMB">
     <w:p>
       <w:pPr>
         <w:pStyle w:val="Tekstopmerking"/>
@@ -2888,7 +2930,7 @@
 </file>
 
 <file path=customXml/itemProps1.xml><?xml version="1.0" encoding="utf-8"?>
-<ds:datastoreItem xmlns:ds="http://schemas.openxmlformats.org/officeDocument/2006/customXml" ds:itemID="{E84389B5-9C47-4D97-B42A-F52B5BE4351A}">
+<ds:datastoreItem xmlns:ds="http://schemas.openxmlformats.org/officeDocument/2006/customXml" ds:itemID="{ED86C453-9324-4363-9E49-D9F1E79AAB5B}">
   <ds:schemaRefs>
     <ds:schemaRef ds:uri="http://schemas.openxmlformats.org/officeDocument/2006/bibliography"/>
   </ds:schemaRefs>

</xml_diff>

<commit_message>
Update of the scripts to be able to run at the NKI. The create plots batch file now includes 3 parameters: the directory where the results of the SE-script can be found, an ID for the host where the data is collected and a date/time indicator. The last 2 parameter are added to the titles of the graphs. $
</commit_message>
<xml_diff>
--- a/manual/BeheerhandleidingMonitoring.docx
+++ b/manual/BeheerhandleidingMonitoring.docx
@@ -4,7 +4,7 @@
   <w:body>
     <w:p>
       <w:pPr>
-        <w:pStyle w:val="Titel"/>
+        <w:pStyle w:val="Title"/>
         <w:rPr>
           <w:lang w:val="nl-NL"/>
         </w:rPr>
@@ -34,21 +34,7 @@
         <w:rPr>
           <w:lang w:val="nl-NL"/>
         </w:rPr>
-        <w:t xml:space="preserve">Voor het monitoring va de website OpenClincia.nl heeft TraIT-CTMM een set van scripts ontwikkeld waarmee de performance van de openclinica.nl website gemonitord kan worden. OpenClinica is een open-source eCRF web-applicatie waarmee mono- of </w:t>
-      </w:r>
-      <w:proofErr w:type="spellStart"/>
-      <w:r>
-        <w:rPr>
-          <w:lang w:val="nl-NL"/>
-        </w:rPr>
-        <w:t>multi-center</w:t>
-      </w:r>
-      <w:proofErr w:type="spellEnd"/>
-      <w:r>
-        <w:rPr>
-          <w:lang w:val="nl-NL"/>
-        </w:rPr>
-        <w:t xml:space="preserve"> studies hun studie gegevens kunnen verzamelen. OpenClinica ondersteunt de browsers Firefox en Internet Explorer. </w:t>
+        <w:t xml:space="preserve">Voor het monitoring va de website OpenClincia.nl heeft TraIT-CTMM een set van scripts ontwikkeld waarmee de performance van de openclinica.nl website gemonitord kan worden. OpenClinica is een open-source eCRF web-applicatie waarmee mono- of multi-center studies hun studie gegevens kunnen verzamelen. OpenClinica ondersteunt de browsers Firefox en Internet Explorer. </w:t>
       </w:r>
     </w:p>
     <w:p>
@@ -84,7 +70,7 @@
     </w:p>
     <w:p>
       <w:pPr>
-        <w:pStyle w:val="Kop2"/>
+        <w:pStyle w:val="Heading2"/>
         <w:rPr>
           <w:lang w:val="nl-NL"/>
         </w:rPr>
@@ -120,15 +106,7 @@
         <w:rPr>
           <w:lang w:val="nl-NL"/>
         </w:rPr>
-        <w:t>FTP-por</w:t>
-      </w:r>
-      <w:bookmarkStart w:id="1" w:name="_GoBack"/>
-      <w:bookmarkEnd w:id="1"/>
-      <w:r>
-        <w:rPr>
-          <w:lang w:val="nl-NL"/>
-        </w:rPr>
-        <w:t>t</w:t>
+        <w:t>FTP-port</w:t>
       </w:r>
       <w:r>
         <w:rPr>
@@ -136,7 +114,7 @@
         </w:rPr>
         <w:t xml:space="preserve"> 2</w:t>
       </w:r>
-      <w:del w:id="2" w:author="Rousseau, Jacob" w:date="2015-11-26T13:56:00Z">
+      <w:del w:id="1" w:author="Rousseau, Jacob" w:date="2015-11-26T13:56:00Z">
         <w:r>
           <w:rPr>
             <w:lang w:val="nl-NL"/>
@@ -144,7 +122,7 @@
           <w:delText>1</w:delText>
         </w:r>
       </w:del>
-      <w:ins w:id="3" w:author="Rousseau, Jacob" w:date="2015-11-26T13:56:00Z">
+      <w:ins w:id="2" w:author="Rousseau, Jacob" w:date="2015-11-26T13:56:00Z">
         <w:r>
           <w:rPr>
             <w:lang w:val="nl-NL"/>
@@ -217,7 +195,7 @@
     </w:p>
     <w:p>
       <w:pPr>
-        <w:pStyle w:val="Kop2"/>
+        <w:pStyle w:val="Heading2"/>
         <w:rPr>
           <w:lang w:val="nl-NL"/>
         </w:rPr>
@@ -241,7 +219,7 @@
         </w:rPr>
         <w:t xml:space="preserve">De gebruiker dient </w:t>
       </w:r>
-      <w:del w:id="4" w:author="Rousseau, Jacob" w:date="2015-11-26T08:47:00Z">
+      <w:del w:id="3" w:author="Rousseau, Jacob" w:date="2015-11-26T08:47:00Z">
         <w:r>
           <w:rPr>
             <w:lang w:val="nl-NL"/>
@@ -255,7 +233,7 @@
         </w:rPr>
         <w:t>schrijfrechten te hebben op de PC waar de monitoring draait</w:t>
       </w:r>
-      <w:ins w:id="5" w:author="Rousseau, Jacob" w:date="2015-11-26T08:49:00Z">
+      <w:ins w:id="4" w:author="Rousseau, Jacob" w:date="2015-11-26T08:49:00Z">
         <w:r>
           <w:rPr>
             <w:lang w:val="nl-NL"/>
@@ -263,8 +241,8 @@
           <w:t xml:space="preserve"> in de map waarin het script draait</w:t>
         </w:r>
       </w:ins>
-      <w:ins w:id="6" w:author="Belien, JAM" w:date="2015-11-25T15:45:00Z">
-        <w:del w:id="7" w:author="Rousseau, Jacob" w:date="2015-11-26T08:49:00Z">
+      <w:ins w:id="5" w:author="Belien, JAM" w:date="2015-11-25T15:45:00Z">
+        <w:del w:id="6" w:author="Rousseau, Jacob" w:date="2015-11-26T08:49:00Z">
           <w:r>
             <w:rPr>
               <w:lang w:val="nl-NL"/>
@@ -276,7 +254,7 @@
     </w:p>
     <w:p>
       <w:pPr>
-        <w:pStyle w:val="Kop2"/>
+        <w:pStyle w:val="Heading2"/>
         <w:rPr>
           <w:lang w:val="nl-NL"/>
         </w:rPr>
@@ -290,7 +268,7 @@
     </w:p>
     <w:p>
       <w:pPr>
-        <w:pStyle w:val="Lijstalinea"/>
+        <w:pStyle w:val="ListParagraph"/>
         <w:numPr>
           <w:ilvl w:val="0"/>
           <w:numId w:val="1"/>
@@ -311,7 +289,7 @@
       <w:r>
         <w:rPr>
           <w:lang w:val="nl-NL"/>
-          <w:rPrChange w:id="8" w:author="Rousseau, Jacob" w:date="2015-11-26T08:47:00Z">
+          <w:rPrChange w:id="7" w:author="Rousseau, Jacob" w:date="2015-11-26T08:47:00Z">
             <w:rPr/>
           </w:rPrChange>
         </w:rPr>
@@ -340,7 +318,6 @@
         </w:rPr>
         <w:t xml:space="preserve">. Zorg ervoor dat </w:t>
       </w:r>
-      <w:proofErr w:type="spellStart"/>
       <w:r>
         <w:rPr>
           <w:rFonts w:ascii="Courier New" w:hAnsi="Courier New" w:cs="Courier New"/>
@@ -350,7 +327,6 @@
         </w:rPr>
         <w:t>java</w:t>
       </w:r>
-      <w:proofErr w:type="spellEnd"/>
       <w:r>
         <w:rPr>
           <w:sz w:val="24"/>
@@ -364,7 +340,6 @@
         </w:rPr>
         <w:t xml:space="preserve">op het pad staat en dat deze te runnen is vanaf een DOS-prompt. Dit controleer je door het commando </w:t>
       </w:r>
-      <w:proofErr w:type="spellStart"/>
       <w:r>
         <w:rPr>
           <w:rFonts w:ascii="Courier New" w:hAnsi="Courier New" w:cs="Courier New"/>
@@ -372,19 +347,33 @@
           <w:szCs w:val="18"/>
           <w:lang w:val="nl-NL"/>
         </w:rPr>
-        <w:t>java</w:t>
-      </w:r>
-      <w:proofErr w:type="spellEnd"/>
-      <w:r>
+        <w:t>java –version</w:t>
+      </w:r>
+      <w:r>
+        <w:rPr>
+          <w:lang w:val="nl-NL"/>
+        </w:rPr>
+        <w:t xml:space="preserve"> te geven. Als het werkt dan verschijnt de tekst:</w:t>
+      </w:r>
+    </w:p>
+    <w:p>
+      <w:pPr>
+        <w:pStyle w:val="ListParagraph"/>
+        <w:rPr>
+          <w:lang w:val="nl-NL"/>
+        </w:rPr>
+      </w:pPr>
+    </w:p>
+    <w:p>
+      <w:pPr>
+        <w:pStyle w:val="ListParagraph"/>
         <w:rPr>
           <w:rFonts w:ascii="Courier New" w:hAnsi="Courier New" w:cs="Courier New"/>
           <w:sz w:val="18"/>
           <w:szCs w:val="18"/>
           <w:lang w:val="nl-NL"/>
         </w:rPr>
-        <w:t xml:space="preserve"> –</w:t>
-      </w:r>
-      <w:proofErr w:type="spellStart"/>
+      </w:pPr>
       <w:r>
         <w:rPr>
           <w:rFonts w:ascii="Courier New" w:hAnsi="Courier New" w:cs="Courier New"/>
@@ -392,179 +381,400 @@
           <w:szCs w:val="18"/>
           <w:lang w:val="nl-NL"/>
         </w:rPr>
-        <w:t>version</w:t>
-      </w:r>
-      <w:proofErr w:type="spellEnd"/>
-      <w:r>
-        <w:rPr>
-          <w:lang w:val="nl-NL"/>
-        </w:rPr>
-        <w:t xml:space="preserve"> te geven. Als het werkt dan verschijnt de tekst:</w:t>
-      </w:r>
-    </w:p>
-    <w:p>
-      <w:pPr>
-        <w:pStyle w:val="Lijstalinea"/>
-        <w:rPr>
-          <w:lang w:val="nl-NL"/>
-        </w:rPr>
-      </w:pPr>
-    </w:p>
-    <w:p>
-      <w:pPr>
-        <w:pStyle w:val="Lijstalinea"/>
+        <w:t>java version "1.8.0_65"</w:t>
+      </w:r>
+    </w:p>
+    <w:p>
+      <w:pPr>
+        <w:pStyle w:val="ListParagraph"/>
         <w:rPr>
           <w:rFonts w:ascii="Courier New" w:hAnsi="Courier New" w:cs="Courier New"/>
           <w:sz w:val="18"/>
           <w:szCs w:val="18"/>
-          <w:lang w:val="nl-NL"/>
-        </w:rPr>
-      </w:pPr>
-      <w:proofErr w:type="spellStart"/>
+        </w:rPr>
+      </w:pPr>
       <w:r>
         <w:rPr>
           <w:rFonts w:ascii="Courier New" w:hAnsi="Courier New" w:cs="Courier New"/>
           <w:sz w:val="18"/>
           <w:szCs w:val="18"/>
-          <w:lang w:val="nl-NL"/>
-        </w:rPr>
-        <w:t>java</w:t>
-      </w:r>
-      <w:proofErr w:type="spellEnd"/>
-      <w:r>
-        <w:rPr>
+        </w:rPr>
+        <w:t>Java(TM) SE Runtime Environment (build 1.8.0_65-b17)</w:t>
+      </w:r>
+    </w:p>
+    <w:p>
+      <w:pPr>
+        <w:pStyle w:val="ListParagraph"/>
+        <w:rPr>
+          <w:ins w:id="8" w:author="Jacob Rousseau" w:date="2016-03-11T11:25:00Z"/>
           <w:rFonts w:ascii="Courier New" w:hAnsi="Courier New" w:cs="Courier New"/>
           <w:sz w:val="18"/>
           <w:szCs w:val="18"/>
-          <w:lang w:val="nl-NL"/>
-        </w:rPr>
-        <w:t xml:space="preserve"> </w:t>
-      </w:r>
-      <w:proofErr w:type="spellStart"/>
+        </w:rPr>
+      </w:pPr>
       <w:r>
         <w:rPr>
           <w:rFonts w:ascii="Courier New" w:hAnsi="Courier New" w:cs="Courier New"/>
           <w:sz w:val="18"/>
           <w:szCs w:val="18"/>
-          <w:lang w:val="nl-NL"/>
-        </w:rPr>
-        <w:t>version</w:t>
-      </w:r>
-      <w:proofErr w:type="spellEnd"/>
-      <w:r>
-        <w:rPr>
+        </w:rPr>
+        <w:t>Java HotSpot(TM) Client VM (build 25.65-b01, mixed mode, sharing)</w:t>
+      </w:r>
+    </w:p>
+    <w:p>
+      <w:pPr>
+        <w:pStyle w:val="ListParagraph"/>
+        <w:rPr>
+          <w:ins w:id="9" w:author="Jacob Rousseau" w:date="2016-03-11T11:25:00Z"/>
           <w:rFonts w:ascii="Courier New" w:hAnsi="Courier New" w:cs="Courier New"/>
           <w:sz w:val="18"/>
           <w:szCs w:val="18"/>
-          <w:lang w:val="nl-NL"/>
-        </w:rPr>
-        <w:t xml:space="preserve"> "1.8.0_65"</w:t>
-      </w:r>
-    </w:p>
-    <w:p>
-      <w:pPr>
-        <w:pStyle w:val="Lijstalinea"/>
-        <w:rPr>
-          <w:rFonts w:ascii="Courier New" w:hAnsi="Courier New" w:cs="Courier New"/>
-          <w:sz w:val="18"/>
-          <w:szCs w:val="18"/>
-        </w:rPr>
-      </w:pPr>
-      <w:r>
-        <w:rPr>
-          <w:rFonts w:ascii="Courier New" w:hAnsi="Courier New" w:cs="Courier New"/>
-          <w:sz w:val="18"/>
-          <w:szCs w:val="18"/>
-        </w:rPr>
-        <w:t>Java(TM) SE Runtime Environment (build 1.8.0_65-b17)</w:t>
-      </w:r>
-    </w:p>
-    <w:p>
-      <w:pPr>
-        <w:pStyle w:val="Lijstalinea"/>
-        <w:rPr>
-          <w:rFonts w:ascii="Courier New" w:hAnsi="Courier New" w:cs="Courier New"/>
-        </w:rPr>
-      </w:pPr>
-      <w:r>
-        <w:rPr>
-          <w:rFonts w:ascii="Courier New" w:hAnsi="Courier New" w:cs="Courier New"/>
-          <w:sz w:val="18"/>
-          <w:szCs w:val="18"/>
-        </w:rPr>
-        <w:t xml:space="preserve">Java </w:t>
-      </w:r>
-      <w:proofErr w:type="spellStart"/>
-      <w:r>
-        <w:rPr>
-          <w:rFonts w:ascii="Courier New" w:hAnsi="Courier New" w:cs="Courier New"/>
-          <w:sz w:val="18"/>
-          <w:szCs w:val="18"/>
-        </w:rPr>
-        <w:t>HotSpot</w:t>
-      </w:r>
-      <w:proofErr w:type="spellEnd"/>
-      <w:r>
-        <w:rPr>
-          <w:rFonts w:ascii="Courier New" w:hAnsi="Courier New" w:cs="Courier New"/>
-          <w:sz w:val="18"/>
-          <w:szCs w:val="18"/>
-        </w:rPr>
-        <w:t>(TM) Client VM (build 25.65-b01, mixed mode, sharing)</w:t>
-      </w:r>
-    </w:p>
-    <w:p>
-      <w:pPr>
-        <w:pStyle w:val="Lijstalinea"/>
-      </w:pPr>
-    </w:p>
-    <w:p>
-      <w:pPr>
-        <w:pStyle w:val="Lijstalinea"/>
+        </w:rPr>
+      </w:pPr>
+    </w:p>
+    <w:p>
+      <w:pPr>
+        <w:pStyle w:val="ListParagraph"/>
         <w:numPr>
           <w:ilvl w:val="0"/>
           <w:numId w:val="1"/>
         </w:numPr>
         <w:rPr>
-          <w:lang w:val="nl-NL"/>
-        </w:rPr>
-      </w:pPr>
-      <w:r>
-        <w:rPr>
-          <w:lang w:val="nl-NL"/>
-        </w:rPr>
-        <w:t xml:space="preserve">Als Firefox niet </w:t>
-      </w:r>
-      <w:r>
-        <w:rPr>
-          <w:lang w:val="nl-NL"/>
-        </w:rPr>
-        <w:t>geïnstalleerd</w:t>
-      </w:r>
-      <w:r>
-        <w:rPr>
-          <w:lang w:val="nl-NL"/>
-        </w:rPr>
-        <w:t xml:space="preserve"> is dan moet de laatste versie van Firefox gedownload worden van </w:t>
-      </w:r>
-    </w:p>
-    <w:p>
-      <w:pPr>
-        <w:pStyle w:val="Lijstalinea"/>
-        <w:rPr>
-          <w:lang w:val="nl-NL"/>
-        </w:rPr>
-      </w:pPr>
-      <w:r>
-        <w:fldChar w:fldCharType="begin"/>
-      </w:r>
-      <w:r>
-        <w:rPr>
-          <w:lang w:val="nl-NL"/>
-          <w:rPrChange w:id="9" w:author="Rousseau, Jacob" w:date="2015-11-26T08:47:00Z">
+          <w:ins w:id="10" w:author="Jacob Rousseau" w:date="2016-03-11T11:26:00Z"/>
+          <w:lang w:val="nl-NL"/>
+        </w:rPr>
+        <w:pPrChange w:id="11" w:author="Jacob Rousseau" w:date="2016-03-11T11:26:00Z">
+          <w:pPr>
+            <w:pStyle w:val="ListParagraph"/>
+          </w:pPr>
+        </w:pPrChange>
+      </w:pPr>
+      <w:ins w:id="12" w:author="Jacob Rousseau" w:date="2016-03-11T11:25:00Z">
+        <w:r>
+          <w:rPr>
+            <w:lang w:val="nl-NL"/>
+            <w:rPrChange w:id="13" w:author="Jacob Rousseau" w:date="2016-03-11T11:26:00Z">
+              <w:rPr>
+                <w:rFonts w:ascii="Courier New" w:hAnsi="Courier New" w:cs="Courier New"/>
+              </w:rPr>
+            </w:rPrChange>
+          </w:rPr>
+          <w:t>Installeer Putty for de secure FTP verbinding met de TraIT FTP-server.</w:t>
+        </w:r>
+      </w:ins>
+      <w:ins w:id="14" w:author="Jacob Rousseau" w:date="2016-03-11T11:26:00Z">
+        <w:r>
+          <w:rPr>
+            <w:lang w:val="nl-NL"/>
+          </w:rPr>
+          <w:t xml:space="preserve"> Deze is te downloaden van</w:t>
+        </w:r>
+      </w:ins>
+    </w:p>
+    <w:p>
+      <w:pPr>
+        <w:pStyle w:val="ListParagraph"/>
+        <w:rPr>
+          <w:ins w:id="15" w:author="Jacob Rousseau" w:date="2016-03-11T12:57:00Z"/>
+          <w:lang w:val="nl-NL"/>
+        </w:rPr>
+      </w:pPr>
+      <w:ins w:id="16" w:author="Jacob Rousseau" w:date="2016-03-11T11:26:00Z">
+        <w:r>
+          <w:rPr>
+            <w:lang w:val="nl-NL"/>
+          </w:rPr>
+          <w:fldChar w:fldCharType="begin"/>
+        </w:r>
+        <w:r>
+          <w:rPr>
+            <w:lang w:val="nl-NL"/>
+          </w:rPr>
+          <w:instrText xml:space="preserve"> HYPERLINK "</w:instrText>
+        </w:r>
+        <w:r>
+          <w:rPr>
+            <w:lang w:val="nl-NL"/>
+          </w:rPr>
+          <w:instrText>http://www.putty.org/</w:instrText>
+        </w:r>
+        <w:r>
+          <w:rPr>
+            <w:lang w:val="nl-NL"/>
+          </w:rPr>
+          <w:instrText xml:space="preserve">" </w:instrText>
+        </w:r>
+        <w:r>
+          <w:rPr>
+            <w:lang w:val="nl-NL"/>
+          </w:rPr>
+          <w:fldChar w:fldCharType="separate"/>
+        </w:r>
+        <w:r>
+          <w:rPr>
+            <w:rStyle w:val="Hyperlink"/>
+            <w:lang w:val="nl-NL"/>
+          </w:rPr>
+          <w:t>http://www.putty.org/</w:t>
+        </w:r>
+        <w:r>
+          <w:rPr>
+            <w:lang w:val="nl-NL"/>
+          </w:rPr>
+          <w:fldChar w:fldCharType="end"/>
+        </w:r>
+        <w:r>
+          <w:rPr>
+            <w:lang w:val="nl-NL"/>
+          </w:rPr>
+          <w:t xml:space="preserve"> . Zorg ervoor dat de Putty map in het pad staat zodat </w:t>
+        </w:r>
+      </w:ins>
+      <w:ins w:id="17" w:author="Jacob Rousseau" w:date="2016-03-11T11:27:00Z">
+        <w:r>
+          <w:rPr>
+            <w:lang w:val="nl-NL"/>
+          </w:rPr>
+          <w:t>het</w:t>
+        </w:r>
+      </w:ins>
+      <w:ins w:id="18" w:author="Jacob Rousseau" w:date="2016-03-11T11:26:00Z">
+        <w:r>
+          <w:rPr>
+            <w:lang w:val="nl-NL"/>
+          </w:rPr>
+          <w:t xml:space="preserve"> psftp </w:t>
+        </w:r>
+      </w:ins>
+      <w:ins w:id="19" w:author="Jacob Rousseau" w:date="2016-03-11T11:27:00Z">
+        <w:r>
+          <w:rPr>
+            <w:lang w:val="nl-NL"/>
+          </w:rPr>
+          <w:t xml:space="preserve">programma van de command line opgestart kan worden. Controleer dat door in een DOS-venster het command </w:t>
+        </w:r>
+        <w:r>
+          <w:rPr>
+            <w:rStyle w:val="TechnoChar"/>
+            <w:lang w:val="nl-NL"/>
+            <w:rPrChange w:id="20" w:author="Jacob Rousseau" w:date="2016-03-11T12:56:00Z">
+              <w:rPr>
+                <w:lang w:val="nl-NL"/>
+              </w:rPr>
+            </w:rPrChange>
+          </w:rPr>
+          <w:t>psftp</w:t>
+        </w:r>
+        <w:r>
+          <w:rPr>
+            <w:lang w:val="nl-NL"/>
+          </w:rPr>
+          <w:t xml:space="preserve"> in te voeren</w:t>
+        </w:r>
+      </w:ins>
+      <w:ins w:id="21" w:author="Jacob Rousseau" w:date="2016-03-11T12:56:00Z">
+        <w:r>
+          <w:rPr>
+            <w:lang w:val="nl-NL"/>
+          </w:rPr>
+          <w:t xml:space="preserve"> waarbij psftp moet opstarten.</w:t>
+        </w:r>
+      </w:ins>
+    </w:p>
+    <w:p>
+      <w:pPr>
+        <w:pStyle w:val="ListParagraph"/>
+        <w:rPr>
+          <w:ins w:id="22" w:author="Jacob Rousseau" w:date="2016-03-11T12:57:00Z"/>
+          <w:lang w:val="nl-NL"/>
+        </w:rPr>
+      </w:pPr>
+    </w:p>
+    <w:p>
+      <w:pPr>
+        <w:pStyle w:val="ListParagraph"/>
+        <w:numPr>
+          <w:ilvl w:val="0"/>
+          <w:numId w:val="1"/>
+        </w:numPr>
+        <w:rPr>
+          <w:lang w:val="nl-NL"/>
+          <w:rPrChange w:id="23" w:author="Jacob Rousseau" w:date="2016-03-11T12:57:00Z">
             <w:rPr/>
           </w:rPrChange>
         </w:rPr>
+        <w:pPrChange w:id="24" w:author="Jacob Rousseau" w:date="2016-03-11T12:57:00Z">
+          <w:pPr>
+            <w:pStyle w:val="ListParagraph"/>
+            <w:ind w:left="0"/>
+          </w:pPr>
+        </w:pPrChange>
+      </w:pPr>
+      <w:ins w:id="25" w:author="Jacob Rousseau" w:date="2016-03-11T12:57:00Z">
+        <w:r>
+          <w:rPr>
+            <w:lang w:val="nl-NL"/>
+          </w:rPr>
+          <w:t xml:space="preserve">Installeer de </w:t>
+        </w:r>
+        <w:r>
+          <w:rPr>
+            <w:rStyle w:val="TechnoChar"/>
+            <w:lang w:val="nl-NL"/>
+            <w:rPrChange w:id="26" w:author="Jacob Rousseau" w:date="2016-03-11T12:58:00Z">
+              <w:rPr>
+                <w:lang w:val="nl-NL"/>
+              </w:rPr>
+            </w:rPrChange>
+          </w:rPr>
+          <w:t>awk</w:t>
+        </w:r>
+        <w:r>
+          <w:rPr>
+            <w:lang w:val="nl-NL"/>
+          </w:rPr>
+          <w:t xml:space="preserve"> implementatie onder Windows; het </w:t>
+        </w:r>
+        <w:r>
+          <w:rPr>
+            <w:rStyle w:val="TechnoChar"/>
+            <w:lang w:val="nl-NL"/>
+            <w:rPrChange w:id="27" w:author="Jacob Rousseau" w:date="2016-03-11T12:58:00Z">
+              <w:rPr>
+                <w:lang w:val="nl-NL"/>
+              </w:rPr>
+            </w:rPrChange>
+          </w:rPr>
+          <w:t>gawk</w:t>
+        </w:r>
+        <w:r>
+          <w:rPr>
+            <w:lang w:val="nl-NL"/>
+          </w:rPr>
+          <w:t xml:space="preserve"> programma.</w:t>
+        </w:r>
+      </w:ins>
+      <w:ins w:id="28" w:author="Jacob Rousseau" w:date="2016-03-11T12:58:00Z">
+        <w:r>
+          <w:rPr>
+            <w:lang w:val="nl-NL"/>
+          </w:rPr>
+          <w:t xml:space="preserve"> Deze kun je downloaden van de website: </w:t>
+        </w:r>
+      </w:ins>
+      <w:ins w:id="29" w:author="Jacob Rousseau" w:date="2016-03-11T16:54:00Z">
+        <w:r>
+          <w:rPr>
+            <w:lang w:val="nl-NL"/>
+          </w:rPr>
+          <w:fldChar w:fldCharType="begin"/>
+        </w:r>
+        <w:r>
+          <w:rPr>
+            <w:lang w:val="nl-NL"/>
+          </w:rPr>
+          <w:instrText xml:space="preserve"> HYPERLINK "</w:instrText>
+        </w:r>
+        <w:r>
+          <w:rPr>
+            <w:lang w:val="nl-NL"/>
+          </w:rPr>
+          <w:instrText>http://gnuwin32.sourceforge.net/packages/gawk.htm</w:instrText>
+        </w:r>
+        <w:r>
+          <w:rPr>
+            <w:lang w:val="nl-NL"/>
+          </w:rPr>
+          <w:instrText xml:space="preserve">" </w:instrText>
+        </w:r>
+        <w:r>
+          <w:rPr>
+            <w:lang w:val="nl-NL"/>
+          </w:rPr>
+          <w:fldChar w:fldCharType="separate"/>
+        </w:r>
+        <w:r>
+          <w:rPr>
+            <w:rStyle w:val="Hyperlink"/>
+            <w:lang w:val="nl-NL"/>
+          </w:rPr>
+          <w:t>http://gnuwin32.sourceforge.net/packages/gawk.htm</w:t>
+        </w:r>
+        <w:r>
+          <w:rPr>
+            <w:lang w:val="nl-NL"/>
+          </w:rPr>
+          <w:fldChar w:fldCharType="end"/>
+        </w:r>
+        <w:r>
+          <w:rPr>
+            <w:lang w:val="nl-NL"/>
+          </w:rPr>
+          <w:t xml:space="preserve"> .</w:t>
+        </w:r>
+      </w:ins>
+      <w:bookmarkStart w:id="30" w:name="_GoBack"/>
+      <w:bookmarkEnd w:id="30"/>
+    </w:p>
+    <w:p>
+      <w:pPr>
+        <w:pStyle w:val="ListParagraph"/>
+        <w:rPr>
+          <w:lang w:val="nl-NL"/>
+          <w:rPrChange w:id="31" w:author="Jacob Rousseau" w:date="2016-03-11T11:25:00Z">
+            <w:rPr/>
+          </w:rPrChange>
+        </w:rPr>
+      </w:pPr>
+    </w:p>
+    <w:p>
+      <w:pPr>
+        <w:pStyle w:val="ListParagraph"/>
+        <w:numPr>
+          <w:ilvl w:val="0"/>
+          <w:numId w:val="1"/>
+        </w:numPr>
+        <w:rPr>
+          <w:lang w:val="nl-NL"/>
+        </w:rPr>
+      </w:pPr>
+      <w:r>
+        <w:rPr>
+          <w:lang w:val="nl-NL"/>
+        </w:rPr>
+        <w:lastRenderedPageBreak/>
+        <w:t xml:space="preserve">Als Firefox niet </w:t>
+      </w:r>
+      <w:r>
+        <w:rPr>
+          <w:lang w:val="nl-NL"/>
+        </w:rPr>
+        <w:t>geïnstalleerd</w:t>
+      </w:r>
+      <w:r>
+        <w:rPr>
+          <w:lang w:val="nl-NL"/>
+        </w:rPr>
+        <w:t xml:space="preserve"> is dan moet de laatste versie van Firefox gedownload worden van </w:t>
+      </w:r>
+    </w:p>
+    <w:p>
+      <w:pPr>
+        <w:pStyle w:val="ListParagraph"/>
+        <w:rPr>
+          <w:lang w:val="nl-NL"/>
+        </w:rPr>
+      </w:pPr>
+      <w:r>
+        <w:fldChar w:fldCharType="begin"/>
+      </w:r>
+      <w:r>
+        <w:rPr>
+          <w:lang w:val="nl-NL"/>
+          <w:rPrChange w:id="32" w:author="Rousseau, Jacob" w:date="2015-11-26T08:47:00Z">
+            <w:rPr/>
+          </w:rPrChange>
+        </w:rPr>
         <w:instrText xml:space="preserve"> HYPERLINK "https://www.mozilla.org/en-US/firefox/all/" </w:instrText>
       </w:r>
       <w:r>
@@ -629,7 +839,7 @@
     </w:p>
     <w:p>
       <w:pPr>
-        <w:pStyle w:val="Lijstalinea"/>
+        <w:pStyle w:val="ListParagraph"/>
         <w:rPr>
           <w:rFonts w:ascii="Courier New" w:hAnsi="Courier New" w:cs="Courier New"/>
           <w:sz w:val="18"/>
@@ -640,7 +850,7 @@
     </w:p>
     <w:p>
       <w:pPr>
-        <w:pStyle w:val="Lijstalinea"/>
+        <w:pStyle w:val="ListParagraph"/>
         <w:rPr>
           <w:lang w:val="nl-NL"/>
         </w:rPr>
@@ -682,38 +892,24 @@
     </w:p>
     <w:p>
       <w:pPr>
-        <w:pStyle w:val="Lijstalinea"/>
-        <w:rPr>
-          <w:lang w:val="nl-NL"/>
-        </w:rPr>
-      </w:pPr>
-    </w:p>
-    <w:p>
-      <w:pPr>
-        <w:pStyle w:val="Lijstalinea"/>
-        <w:rPr>
-          <w:lang w:val="nl-NL"/>
-        </w:rPr>
-      </w:pPr>
-      <w:r>
-        <w:rPr>
-          <w:lang w:val="nl-NL"/>
-        </w:rPr>
-        <w:t xml:space="preserve">Het </w:t>
-      </w:r>
-      <w:proofErr w:type="spellStart"/>
-      <w:r>
-        <w:rPr>
-          <w:lang w:val="nl-NL"/>
-        </w:rPr>
-        <w:t>laaste</w:t>
-      </w:r>
-      <w:proofErr w:type="spellEnd"/>
-      <w:r>
-        <w:rPr>
-          <w:lang w:val="nl-NL"/>
-        </w:rPr>
-        <w:t xml:space="preserve"> gedeelte van dit </w:t>
+        <w:pStyle w:val="ListParagraph"/>
+        <w:rPr>
+          <w:lang w:val="nl-NL"/>
+        </w:rPr>
+      </w:pPr>
+    </w:p>
+    <w:p>
+      <w:pPr>
+        <w:pStyle w:val="ListParagraph"/>
+        <w:rPr>
+          <w:lang w:val="nl-NL"/>
+        </w:rPr>
+      </w:pPr>
+      <w:r>
+        <w:rPr>
+          <w:lang w:val="nl-NL"/>
+        </w:rPr>
+        <w:t xml:space="preserve">Het laaste gedeelte van dit </w:t>
       </w:r>
       <w:r>
         <w:rPr>
@@ -738,7 +934,21 @@
           <w:rStyle w:val="TechnoChar"/>
           <w:lang w:val="nl-NL"/>
         </w:rPr>
-        <w:t>default-1432321231223</w:t>
+        <w:t>default-</w:t>
+      </w:r>
+      <w:r>
+        <w:rPr>
+          <w:rStyle w:val="TechnoChar"/>
+          <w:lang w:val="nl-NL"/>
+        </w:rPr>
+        <w:t>14323212312</w:t>
+      </w:r>
+      <w:r>
+        <w:rPr>
+          <w:rStyle w:val="TechnoChar"/>
+          <w:lang w:val="nl-NL"/>
+        </w:rPr>
+        <w:t>23</w:t>
       </w:r>
       <w:r>
         <w:rPr>
@@ -762,41 +972,13 @@
         <w:rPr>
           <w:lang w:val="nl-NL"/>
         </w:rPr>
-        <w:t xml:space="preserve"> als </w:t>
-      </w:r>
-      <w:proofErr w:type="spellStart"/>
-      <w:r>
-        <w:rPr>
-          <w:lang w:val="nl-NL"/>
-        </w:rPr>
-        <w:t>command</w:t>
-      </w:r>
-      <w:proofErr w:type="spellEnd"/>
-      <w:r>
-        <w:rPr>
-          <w:lang w:val="nl-NL"/>
-        </w:rPr>
-        <w:t xml:space="preserve">-line parameter voor het script. </w:t>
-      </w:r>
-      <w:r>
-        <w:rPr>
-          <w:lang w:val="nl-NL"/>
-        </w:rPr>
-        <w:t xml:space="preserve">Pak de </w:t>
-      </w:r>
-      <w:proofErr w:type="spellStart"/>
-      <w:r>
-        <w:rPr>
-          <w:lang w:val="nl-NL"/>
-        </w:rPr>
-        <w:t>ZIP-file</w:t>
-      </w:r>
-      <w:proofErr w:type="spellEnd"/>
-      <w:r>
-        <w:rPr>
-          <w:lang w:val="nl-NL"/>
-        </w:rPr>
-        <w:t xml:space="preserve"> </w:t>
+        <w:t xml:space="preserve"> als command-line parameter voor het script. </w:t>
+      </w:r>
+      <w:r>
+        <w:rPr>
+          <w:lang w:val="nl-NL"/>
+        </w:rPr>
+        <w:t xml:space="preserve">Pak de ZIP-file </w:t>
       </w:r>
       <w:r>
         <w:rPr>
@@ -820,7 +1002,6 @@
         </w:rPr>
         <w:t xml:space="preserve">uit in een hoofddirectory waaronder de scripts komen te staan. Alle benodigde files staan in de map </w:t>
       </w:r>
-      <w:proofErr w:type="spellStart"/>
       <w:r>
         <w:rPr>
           <w:rFonts w:ascii="Courier New" w:hAnsi="Courier New" w:cs="Courier New"/>
@@ -830,7 +1011,6 @@
         </w:rPr>
         <w:t>trait_openclinica_selenium_scripts</w:t>
       </w:r>
-      <w:proofErr w:type="spellEnd"/>
       <w:r>
         <w:rPr>
           <w:lang w:val="nl-NL"/>
@@ -840,7 +1020,7 @@
     </w:p>
     <w:p>
       <w:pPr>
-        <w:pStyle w:val="Lijstalinea"/>
+        <w:pStyle w:val="ListParagraph"/>
         <w:numPr>
           <w:ilvl w:val="0"/>
           <w:numId w:val="1"/>
@@ -855,7 +1035,6 @@
         </w:rPr>
         <w:t xml:space="preserve">Ga naar de map </w:t>
       </w:r>
-      <w:proofErr w:type="spellStart"/>
       <w:r>
         <w:rPr>
           <w:rFonts w:ascii="Courier New" w:hAnsi="Courier New" w:cs="Courier New"/>
@@ -863,9 +1042,14 @@
           <w:szCs w:val="18"/>
           <w:lang w:val="nl-NL"/>
         </w:rPr>
-        <w:t>trait_openclinica_selenium_scripts</w:t>
-      </w:r>
-      <w:proofErr w:type="spellEnd"/>
+        <w:t>trait_openclinica_selenium_scripts/src</w:t>
+      </w:r>
+      <w:r>
+        <w:rPr>
+          <w:lang w:val="nl-NL"/>
+        </w:rPr>
+        <w:t xml:space="preserve"> en verander de naam van de file </w:t>
+      </w:r>
       <w:r>
         <w:rPr>
           <w:rFonts w:ascii="Courier New" w:hAnsi="Courier New" w:cs="Courier New"/>
@@ -873,9 +1057,21 @@
           <w:szCs w:val="18"/>
           <w:lang w:val="nl-NL"/>
         </w:rPr>
-        <w:t>/</w:t>
-      </w:r>
-      <w:proofErr w:type="spellStart"/>
+        <w:t>user-extensions-sample.js</w:t>
+      </w:r>
+      <w:r>
+        <w:rPr>
+          <w:rFonts w:ascii="Courier New" w:hAnsi="Courier New" w:cs="Courier New"/>
+          <w:lang w:val="nl-NL"/>
+        </w:rPr>
+        <w:t xml:space="preserve"> </w:t>
+      </w:r>
+      <w:r>
+        <w:rPr>
+          <w:lang w:val="nl-NL"/>
+        </w:rPr>
+        <w:t xml:space="preserve">naar </w:t>
+      </w:r>
       <w:r>
         <w:rPr>
           <w:rFonts w:ascii="Courier New" w:hAnsi="Courier New" w:cs="Courier New"/>
@@ -883,70 +1079,18 @@
           <w:szCs w:val="18"/>
           <w:lang w:val="nl-NL"/>
         </w:rPr>
-        <w:t>src</w:t>
-      </w:r>
-      <w:proofErr w:type="spellEnd"/>
-      <w:r>
-        <w:rPr>
-          <w:lang w:val="nl-NL"/>
-        </w:rPr>
-        <w:t xml:space="preserve"> en verander de naam van de file </w:t>
-      </w:r>
-      <w:r>
-        <w:rPr>
-          <w:rFonts w:ascii="Courier New" w:hAnsi="Courier New" w:cs="Courier New"/>
-          <w:sz w:val="18"/>
-          <w:szCs w:val="18"/>
-          <w:lang w:val="nl-NL"/>
-        </w:rPr>
-        <w:t>user-extensions-sample.js</w:t>
-      </w:r>
-      <w:r>
-        <w:rPr>
-          <w:rFonts w:ascii="Courier New" w:hAnsi="Courier New" w:cs="Courier New"/>
-          <w:lang w:val="nl-NL"/>
-        </w:rPr>
-        <w:t xml:space="preserve"> </w:t>
-      </w:r>
-      <w:r>
-        <w:rPr>
-          <w:lang w:val="nl-NL"/>
-        </w:rPr>
-        <w:t xml:space="preserve">naar </w:t>
-      </w:r>
-      <w:r>
-        <w:rPr>
-          <w:rFonts w:ascii="Courier New" w:hAnsi="Courier New" w:cs="Courier New"/>
-          <w:sz w:val="18"/>
-          <w:szCs w:val="18"/>
-          <w:lang w:val="nl-NL"/>
-        </w:rPr>
         <w:t>user-extensions.js</w:t>
       </w:r>
       <w:r>
         <w:rPr>
           <w:lang w:val="nl-NL"/>
         </w:rPr>
-        <w:t xml:space="preserve">. </w:t>
-      </w:r>
-      <w:proofErr w:type="spellStart"/>
-      <w:r>
-        <w:rPr>
-          <w:lang w:val="nl-NL"/>
-        </w:rPr>
-        <w:t>Edit</w:t>
-      </w:r>
-      <w:proofErr w:type="spellEnd"/>
-      <w:r>
-        <w:rPr>
-          <w:lang w:val="nl-NL"/>
-        </w:rPr>
-        <w:t xml:space="preserve"> deze file en pas de gebruikersnaam en het wachtwoord aan met de waarde die je van TraIT hebt  ontvangen.</w:t>
-      </w:r>
-    </w:p>
-    <w:p>
-      <w:pPr>
-        <w:pStyle w:val="Lijstalinea"/>
+        <w:t>. Edit deze file en pas de gebruikersnaam en het wachtwoord aan met de waarde die je van TraIT hebt  ontvangen.</w:t>
+      </w:r>
+    </w:p>
+    <w:p>
+      <w:pPr>
+        <w:pStyle w:val="ListParagraph"/>
         <w:numPr>
           <w:ilvl w:val="0"/>
           <w:numId w:val="1"/>
@@ -961,7 +1105,6 @@
         </w:rPr>
         <w:t xml:space="preserve">In de map </w:t>
       </w:r>
-      <w:proofErr w:type="spellStart"/>
       <w:r>
         <w:rPr>
           <w:rFonts w:ascii="Courier New" w:hAnsi="Courier New" w:cs="Courier New"/>
@@ -969,9 +1112,14 @@
           <w:szCs w:val="18"/>
           <w:lang w:val="nl-NL"/>
         </w:rPr>
-        <w:t>trait_openclinica_selenium_scripts</w:t>
-      </w:r>
-      <w:proofErr w:type="spellEnd"/>
+        <w:t>trait_openclinica_selenium_scripts/src</w:t>
+      </w:r>
+      <w:r>
+        <w:rPr>
+          <w:lang w:val="nl-NL"/>
+        </w:rPr>
+        <w:t xml:space="preserve"> staat een batch file met de naam </w:t>
+      </w:r>
       <w:r>
         <w:rPr>
           <w:rFonts w:ascii="Courier New" w:hAnsi="Courier New" w:cs="Courier New"/>
@@ -979,9 +1127,250 @@
           <w:szCs w:val="18"/>
           <w:lang w:val="nl-NL"/>
         </w:rPr>
-        <w:t>/</w:t>
-      </w:r>
-      <w:proofErr w:type="spellStart"/>
+        <w:t>run-se-suite.bat</w:t>
+      </w:r>
+      <w:r>
+        <w:rPr>
+          <w:lang w:val="nl-NL"/>
+        </w:rPr>
+        <w:t xml:space="preserve">. </w:t>
+      </w:r>
+      <w:r>
+        <w:rPr>
+          <w:lang w:val="nl-NL"/>
+        </w:rPr>
+        <w:t xml:space="preserve">Maak </w:t>
+      </w:r>
+      <w:r>
+        <w:rPr>
+          <w:lang w:val="nl-NL"/>
+        </w:rPr>
+        <w:t xml:space="preserve">een scheduled task </w:t>
+      </w:r>
+      <w:r>
+        <w:rPr>
+          <w:lang w:val="nl-NL"/>
+        </w:rPr>
+        <w:t xml:space="preserve">met het pad naar </w:t>
+      </w:r>
+      <w:r>
+        <w:rPr>
+          <w:lang w:val="nl-NL"/>
+        </w:rPr>
+        <w:t xml:space="preserve">aan </w:t>
+      </w:r>
+      <w:r>
+        <w:rPr>
+          <w:lang w:val="nl-NL"/>
+        </w:rPr>
+        <w:t xml:space="preserve">die eenmaal per dag om 14:00 </w:t>
+      </w:r>
+      <w:r>
+        <w:rPr>
+          <w:lang w:val="nl-NL"/>
+        </w:rPr>
+        <w:t>draait</w:t>
+      </w:r>
+      <w:r>
+        <w:rPr>
+          <w:lang w:val="nl-NL"/>
+        </w:rPr>
+        <w:t xml:space="preserve"> en die de batch-file </w:t>
+      </w:r>
+      <w:r>
+        <w:rPr>
+          <w:lang w:val="nl-NL"/>
+        </w:rPr>
+        <w:t>run-se-suite.bat</w:t>
+      </w:r>
+      <w:r>
+        <w:rPr>
+          <w:lang w:val="nl-NL"/>
+        </w:rPr>
+        <w:t xml:space="preserve"> aanroept. </w:t>
+      </w:r>
+    </w:p>
+    <w:p>
+      <w:pPr>
+        <w:pStyle w:val="ListParagraph"/>
+        <w:rPr>
+          <w:lang w:val="nl-NL"/>
+        </w:rPr>
+      </w:pPr>
+    </w:p>
+    <w:p>
+      <w:pPr>
+        <w:pStyle w:val="Heading2"/>
+        <w:rPr>
+          <w:lang w:val="nl-NL"/>
+        </w:rPr>
+      </w:pPr>
+      <w:r>
+        <w:rPr>
+          <w:lang w:val="nl-NL"/>
+        </w:rPr>
+        <w:t>Verificatie van installatie</w:t>
+      </w:r>
+    </w:p>
+    <w:p>
+      <w:pPr>
+        <w:rPr>
+          <w:lang w:val="nl-NL"/>
+        </w:rPr>
+      </w:pPr>
+      <w:r>
+        <w:rPr>
+          <w:lang w:val="nl-NL"/>
+        </w:rPr>
+        <w:t xml:space="preserve">Om te controleren of de installatie goed is verlopen moeten er een paar test runs uitgevoerd worden. Om te testen moet je eerst in een DOS-prompt naar de map </w:t>
+      </w:r>
+      <w:r>
+        <w:rPr>
+          <w:lang w:val="nl-NL"/>
+        </w:rPr>
+        <w:t>map trait_openclinica_selenium_scripts/src</w:t>
+      </w:r>
+      <w:r>
+        <w:rPr>
+          <w:lang w:val="nl-NL"/>
+        </w:rPr>
+        <w:t xml:space="preserve"> gaan en het commando:</w:t>
+      </w:r>
+    </w:p>
+    <w:p>
+      <w:pPr>
+        <w:rPr>
+          <w:rFonts w:ascii="Courier New" w:hAnsi="Courier New" w:cs="Courier New"/>
+        </w:rPr>
+      </w:pPr>
+      <w:r>
+        <w:rPr>
+          <w:rFonts w:ascii="Courier New" w:hAnsi="Courier New" w:cs="Courier New"/>
+        </w:rPr>
+        <w:t xml:space="preserve">run-se-suite.bat </w:t>
+      </w:r>
+      <w:r>
+        <w:rPr>
+          <w:rFonts w:ascii="Courier New" w:hAnsi="Courier New" w:cs="Courier New"/>
+        </w:rPr>
+        <w:t>default-1432321231223</w:t>
+      </w:r>
+    </w:p>
+    <w:p>
+      <w:pPr>
+        <w:rPr>
+          <w:lang w:val="nl-NL"/>
+        </w:rPr>
+      </w:pPr>
+      <w:r>
+        <w:rPr>
+          <w:lang w:val="nl-NL"/>
+        </w:rPr>
+        <w:t>geven</w:t>
+      </w:r>
+      <w:r>
+        <w:rPr>
+          <w:lang w:val="nl-NL"/>
+        </w:rPr>
+        <w:t xml:space="preserve"> (LET OP: vervang </w:t>
+      </w:r>
+      <w:r>
+        <w:rPr>
+          <w:rStyle w:val="TechnoChar"/>
+          <w:lang w:val="nl-NL"/>
+        </w:rPr>
+        <w:t>default-1432321231223</w:t>
+      </w:r>
+      <w:r>
+        <w:rPr>
+          <w:rStyle w:val="TechnoChar"/>
+          <w:lang w:val="nl-NL"/>
+        </w:rPr>
+        <w:t xml:space="preserve"> wel door het via</w:t>
+      </w:r>
+      <w:r>
+        <w:rPr>
+          <w:lang w:val="nl-NL"/>
+        </w:rPr>
+        <w:t xml:space="preserve"> </w:t>
+      </w:r>
+      <w:ins w:id="33" w:author="Belien, JAM" w:date="2015-11-25T15:49:00Z">
+        <w:r>
+          <w:rPr>
+            <w:lang w:val="nl-NL"/>
+          </w:rPr>
+          <w:t>d</w:t>
+        </w:r>
+      </w:ins>
+      <w:r>
+        <w:rPr>
+          <w:lang w:val="nl-NL"/>
+        </w:rPr>
+        <w:t xml:space="preserve">e command-line parameter </w:t>
+      </w:r>
+      <w:r>
+        <w:rPr>
+          <w:lang w:val="nl-NL"/>
+        </w:rPr>
+        <w:t>verkregen</w:t>
+      </w:r>
+      <w:ins w:id="34" w:author="Belien, JAM" w:date="2015-11-25T15:49:00Z">
+        <w:r>
+          <w:rPr>
+            <w:lang w:val="nl-NL"/>
+          </w:rPr>
+          <w:t xml:space="preserve"> </w:t>
+        </w:r>
+      </w:ins>
+      <w:r>
+        <w:rPr>
+          <w:lang w:val="nl-NL"/>
+        </w:rPr>
+        <w:t>uit de eerste stap van de installatie</w:t>
+      </w:r>
+      <w:r>
+        <w:rPr>
+          <w:lang w:val="nl-NL"/>
+        </w:rPr>
+        <w:t>, zie hierboven)</w:t>
+      </w:r>
+      <w:r>
+        <w:rPr>
+          <w:lang w:val="nl-NL"/>
+        </w:rPr>
+        <w:t>. A</w:t>
+      </w:r>
+      <w:r>
+        <w:rPr>
+          <w:lang w:val="nl-NL"/>
+        </w:rPr>
+        <w:t>ls het goed is worden er 2 F</w:t>
+      </w:r>
+      <w:r>
+        <w:rPr>
+          <w:lang w:val="nl-NL"/>
+        </w:rPr>
+        <w:t>irefox windows geopend; in een ervan kun je de voortgangsrapportage zien van het Selenium-script en in het twee</w:t>
+      </w:r>
+      <w:r>
+        <w:rPr>
+          <w:lang w:val="nl-NL"/>
+        </w:rPr>
+        <w:t xml:space="preserve">de zie je het naspelen </w:t>
+      </w:r>
+      <w:r>
+        <w:rPr>
+          <w:lang w:val="nl-NL"/>
+        </w:rPr>
+        <w:t xml:space="preserve">op de openclinica.nl site. </w:t>
+      </w:r>
+      <w:commentRangeStart w:id="35"/>
+      <w:r>
+        <w:rPr>
+          <w:lang w:val="nl-NL"/>
+        </w:rPr>
+        <w:t xml:space="preserve">Na het afsluiten van de script moeten er 2 files in de map staan: </w:t>
+      </w:r>
       <w:r>
         <w:rPr>
           <w:rFonts w:ascii="Courier New" w:hAnsi="Courier New" w:cs="Courier New"/>
@@ -989,20 +1378,73 @@
           <w:szCs w:val="18"/>
           <w:lang w:val="nl-NL"/>
         </w:rPr>
-        <w:t>src</w:t>
-      </w:r>
-      <w:proofErr w:type="spellEnd"/>
-      <w:r>
-        <w:rPr>
-          <w:lang w:val="nl-NL"/>
-        </w:rPr>
-        <w:t xml:space="preserve"> staat een batch file met de naam </w:t>
-      </w:r>
-      <w:r>
-        <w:rPr>
-          <w:rFonts w:ascii="Courier New" w:hAnsi="Courier New" w:cs="Courier New"/>
-          <w:sz w:val="18"/>
-          <w:szCs w:val="18"/>
+        <w:t>results-runs.txt</w:t>
+      </w:r>
+      <w:r>
+        <w:rPr>
+          <w:lang w:val="nl-NL"/>
+        </w:rPr>
+        <w:t xml:space="preserve"> en </w:t>
+      </w:r>
+      <w:r>
+        <w:rPr>
+          <w:rStyle w:val="TechnoChar"/>
+          <w:lang w:val="nl-NL"/>
+        </w:rPr>
+        <w:t>results-runs-extended.txt</w:t>
+      </w:r>
+      <w:r>
+        <w:rPr>
+          <w:lang w:val="nl-NL"/>
+        </w:rPr>
+        <w:t>.</w:t>
+      </w:r>
+      <w:commentRangeEnd w:id="35"/>
+      <w:r>
+        <w:rPr>
+          <w:rStyle w:val="CommentReference"/>
+        </w:rPr>
+        <w:commentReference w:id="35"/>
+      </w:r>
+      <w:r>
+        <w:rPr>
+          <w:lang w:val="nl-NL"/>
+        </w:rPr>
+        <w:t xml:space="preserve"> </w:t>
+      </w:r>
+      <w:r>
+        <w:rPr>
+          <w:lang w:val="nl-NL"/>
+        </w:rPr>
+        <w:t>Bekijk de inhoud van deze files en controleer of de laatste entry in elke regel een getal bevat</w:t>
+      </w:r>
+      <w:r>
+        <w:rPr>
+          <w:lang w:val="nl-NL"/>
+        </w:rPr>
+        <w:t xml:space="preserve"> namelijk </w:t>
+      </w:r>
+      <w:r>
+        <w:rPr>
+          <w:lang w:val="nl-NL"/>
+        </w:rPr>
+        <w:t xml:space="preserve">de duur van elke test. Indien </w:t>
+      </w:r>
+      <w:r>
+        <w:rPr>
+          <w:lang w:val="nl-NL"/>
+        </w:rPr>
+        <w:t xml:space="preserve">er geen getal staat </w:t>
+      </w:r>
+      <w:r>
+        <w:rPr>
+          <w:lang w:val="nl-NL"/>
+        </w:rPr>
+        <w:t xml:space="preserve">dan moet de batch-script </w:t>
+      </w:r>
+      <w:r>
+        <w:rPr>
+          <w:rStyle w:val="TechnoChar"/>
           <w:lang w:val="nl-NL"/>
         </w:rPr>
         <w:t>run-se-suite.bat</w:t>
@@ -1011,421 +1453,15 @@
         <w:rPr>
           <w:lang w:val="nl-NL"/>
         </w:rPr>
-        <w:t xml:space="preserve">. </w:t>
-      </w:r>
-      <w:r>
-        <w:rPr>
-          <w:lang w:val="nl-NL"/>
-        </w:rPr>
-        <w:t xml:space="preserve">Maak </w:t>
-      </w:r>
-      <w:r>
-        <w:rPr>
-          <w:lang w:val="nl-NL"/>
-        </w:rPr>
-        <w:t xml:space="preserve">een </w:t>
-      </w:r>
-      <w:proofErr w:type="spellStart"/>
-      <w:r>
-        <w:rPr>
-          <w:lang w:val="nl-NL"/>
-        </w:rPr>
-        <w:t>scheduled</w:t>
-      </w:r>
-      <w:proofErr w:type="spellEnd"/>
-      <w:r>
-        <w:rPr>
-          <w:lang w:val="nl-NL"/>
-        </w:rPr>
-        <w:t xml:space="preserve"> </w:t>
-      </w:r>
-      <w:proofErr w:type="spellStart"/>
-      <w:r>
-        <w:rPr>
-          <w:lang w:val="nl-NL"/>
-        </w:rPr>
-        <w:t>task</w:t>
-      </w:r>
-      <w:proofErr w:type="spellEnd"/>
-      <w:r>
-        <w:rPr>
-          <w:lang w:val="nl-NL"/>
-        </w:rPr>
-        <w:t xml:space="preserve"> </w:t>
-      </w:r>
-      <w:r>
-        <w:rPr>
-          <w:lang w:val="nl-NL"/>
-        </w:rPr>
-        <w:t xml:space="preserve">met het pad naar </w:t>
-      </w:r>
-      <w:r>
-        <w:rPr>
-          <w:lang w:val="nl-NL"/>
-        </w:rPr>
-        <w:t xml:space="preserve">aan </w:t>
-      </w:r>
-      <w:r>
-        <w:rPr>
-          <w:lang w:val="nl-NL"/>
-        </w:rPr>
-        <w:t xml:space="preserve">die eenmaal per dag om 14:00 </w:t>
-      </w:r>
-      <w:r>
-        <w:rPr>
-          <w:lang w:val="nl-NL"/>
-        </w:rPr>
-        <w:t>draait</w:t>
-      </w:r>
-      <w:r>
-        <w:rPr>
-          <w:lang w:val="nl-NL"/>
-        </w:rPr>
-        <w:t xml:space="preserve"> en die de batch-file </w:t>
-      </w:r>
-      <w:r>
-        <w:rPr>
-          <w:lang w:val="nl-NL"/>
-        </w:rPr>
-        <w:t>run-se-suite.bat</w:t>
-      </w:r>
-      <w:r>
-        <w:rPr>
-          <w:lang w:val="nl-NL"/>
-        </w:rPr>
-        <w:t xml:space="preserve"> aanroept. </w:t>
-      </w:r>
-    </w:p>
-    <w:p>
-      <w:pPr>
-        <w:pStyle w:val="Lijstalinea"/>
-        <w:rPr>
-          <w:lang w:val="nl-NL"/>
-        </w:rPr>
-      </w:pPr>
-    </w:p>
-    <w:p>
-      <w:pPr>
-        <w:pStyle w:val="Kop2"/>
-        <w:rPr>
-          <w:lang w:val="nl-NL"/>
-        </w:rPr>
-      </w:pPr>
-      <w:r>
-        <w:rPr>
-          <w:lang w:val="nl-NL"/>
-        </w:rPr>
-        <w:t>Verificatie van installatie</w:t>
-      </w:r>
-    </w:p>
-    <w:p>
-      <w:pPr>
-        <w:rPr>
-          <w:lang w:val="nl-NL"/>
-        </w:rPr>
-      </w:pPr>
-      <w:r>
-        <w:rPr>
-          <w:lang w:val="nl-NL"/>
-        </w:rPr>
-        <w:t xml:space="preserve">Om te controleren of de installatie goed is verlopen moeten er een paar test runs uitgevoerd worden. Om te testen moet je eerst in een DOS-prompt naar de map </w:t>
-      </w:r>
-      <w:proofErr w:type="spellStart"/>
-      <w:r>
-        <w:rPr>
-          <w:lang w:val="nl-NL"/>
-        </w:rPr>
-        <w:t>map</w:t>
-      </w:r>
-      <w:proofErr w:type="spellEnd"/>
-      <w:r>
-        <w:rPr>
-          <w:lang w:val="nl-NL"/>
-        </w:rPr>
-        <w:t xml:space="preserve"> </w:t>
-      </w:r>
-      <w:proofErr w:type="spellStart"/>
-      <w:r>
-        <w:rPr>
-          <w:lang w:val="nl-NL"/>
-        </w:rPr>
-        <w:t>trait_openclinica_selenium_scripts</w:t>
-      </w:r>
-      <w:proofErr w:type="spellEnd"/>
-      <w:r>
-        <w:rPr>
-          <w:lang w:val="nl-NL"/>
-        </w:rPr>
-        <w:t>/</w:t>
-      </w:r>
-      <w:proofErr w:type="spellStart"/>
-      <w:r>
-        <w:rPr>
-          <w:lang w:val="nl-NL"/>
-        </w:rPr>
-        <w:t>src</w:t>
-      </w:r>
-      <w:proofErr w:type="spellEnd"/>
-      <w:r>
-        <w:rPr>
-          <w:lang w:val="nl-NL"/>
-        </w:rPr>
-        <w:t xml:space="preserve"> gaan en het commando:</w:t>
-      </w:r>
-    </w:p>
-    <w:p>
-      <w:pPr>
-        <w:rPr>
-          <w:rFonts w:ascii="Courier New" w:hAnsi="Courier New" w:cs="Courier New"/>
-        </w:rPr>
-      </w:pPr>
-      <w:r>
-        <w:rPr>
-          <w:rFonts w:ascii="Courier New" w:hAnsi="Courier New" w:cs="Courier New"/>
-        </w:rPr>
-        <w:t xml:space="preserve">run-se-suite.bat </w:t>
-      </w:r>
-      <w:r>
-        <w:rPr>
-          <w:rFonts w:ascii="Courier New" w:hAnsi="Courier New" w:cs="Courier New"/>
-        </w:rPr>
-        <w:t>default-1432321231223</w:t>
-      </w:r>
-    </w:p>
-    <w:p>
-      <w:pPr>
-        <w:rPr>
-          <w:lang w:val="nl-NL"/>
-        </w:rPr>
-      </w:pPr>
-      <w:r>
-        <w:rPr>
-          <w:lang w:val="nl-NL"/>
-        </w:rPr>
-        <w:t>geven</w:t>
-      </w:r>
-      <w:r>
-        <w:rPr>
-          <w:lang w:val="nl-NL"/>
-        </w:rPr>
-        <w:t xml:space="preserve"> (LET OP: vervang </w:t>
-      </w:r>
-      <w:r>
-        <w:rPr>
-          <w:rStyle w:val="TechnoChar"/>
-          <w:lang w:val="nl-NL"/>
-        </w:rPr>
-        <w:t>default-1432321231223</w:t>
-      </w:r>
-      <w:r>
-        <w:rPr>
-          <w:rStyle w:val="TechnoChar"/>
-          <w:lang w:val="nl-NL"/>
-        </w:rPr>
-        <w:t xml:space="preserve"> wel door het via</w:t>
-      </w:r>
-      <w:r>
-        <w:rPr>
-          <w:lang w:val="nl-NL"/>
-        </w:rPr>
-        <w:t xml:space="preserve"> </w:t>
-      </w:r>
-      <w:ins w:id="10" w:author="Belien, JAM" w:date="2015-11-25T15:49:00Z">
-        <w:r>
-          <w:rPr>
-            <w:lang w:val="nl-NL"/>
-          </w:rPr>
-          <w:t>d</w:t>
-        </w:r>
-      </w:ins>
-      <w:r>
-        <w:rPr>
-          <w:lang w:val="nl-NL"/>
-        </w:rPr>
-        <w:t xml:space="preserve">e </w:t>
-      </w:r>
-      <w:proofErr w:type="spellStart"/>
-      <w:r>
-        <w:rPr>
-          <w:lang w:val="nl-NL"/>
-        </w:rPr>
-        <w:t>command</w:t>
-      </w:r>
-      <w:proofErr w:type="spellEnd"/>
-      <w:r>
-        <w:rPr>
-          <w:lang w:val="nl-NL"/>
-        </w:rPr>
-        <w:t xml:space="preserve">-line parameter </w:t>
-      </w:r>
-      <w:r>
-        <w:rPr>
-          <w:lang w:val="nl-NL"/>
-        </w:rPr>
-        <w:t>verkregen</w:t>
-      </w:r>
-      <w:ins w:id="11" w:author="Belien, JAM" w:date="2015-11-25T15:49:00Z">
-        <w:r>
-          <w:rPr>
-            <w:lang w:val="nl-NL"/>
-          </w:rPr>
-          <w:t xml:space="preserve"> </w:t>
-        </w:r>
-      </w:ins>
-      <w:r>
-        <w:rPr>
-          <w:lang w:val="nl-NL"/>
-        </w:rPr>
-        <w:t>uit de eerste stap van de installatie</w:t>
-      </w:r>
-      <w:r>
-        <w:rPr>
-          <w:lang w:val="nl-NL"/>
-        </w:rPr>
-        <w:t>, zie hierboven)</w:t>
-      </w:r>
-      <w:r>
-        <w:rPr>
-          <w:lang w:val="nl-NL"/>
-        </w:rPr>
-        <w:t>. A</w:t>
-      </w:r>
-      <w:r>
-        <w:rPr>
-          <w:lang w:val="nl-NL"/>
-        </w:rPr>
-        <w:t>ls het goed is worden er 2 F</w:t>
-      </w:r>
-      <w:r>
-        <w:rPr>
-          <w:lang w:val="nl-NL"/>
-        </w:rPr>
-        <w:t xml:space="preserve">irefox </w:t>
-      </w:r>
-      <w:proofErr w:type="spellStart"/>
-      <w:r>
-        <w:rPr>
-          <w:lang w:val="nl-NL"/>
-        </w:rPr>
-        <w:t>windows</w:t>
-      </w:r>
-      <w:proofErr w:type="spellEnd"/>
-      <w:r>
-        <w:rPr>
-          <w:lang w:val="nl-NL"/>
-        </w:rPr>
-        <w:t xml:space="preserve"> geopend; in een ervan kun je de voortgangsrapportage zien van het Selenium-script en in het twee</w:t>
-      </w:r>
-      <w:r>
-        <w:rPr>
-          <w:lang w:val="nl-NL"/>
-        </w:rPr>
-        <w:t xml:space="preserve">de zie je het naspelen </w:t>
-      </w:r>
-      <w:r>
-        <w:rPr>
-          <w:lang w:val="nl-NL"/>
-        </w:rPr>
-        <w:t xml:space="preserve">op de openclinica.nl site. </w:t>
-      </w:r>
-      <w:commentRangeStart w:id="12"/>
-      <w:r>
-        <w:rPr>
-          <w:lang w:val="nl-NL"/>
-        </w:rPr>
-        <w:t xml:space="preserve">Na het afsluiten van de script moeten er 2 files in de map staan: </w:t>
-      </w:r>
-      <w:r>
-        <w:rPr>
-          <w:rFonts w:ascii="Courier New" w:hAnsi="Courier New" w:cs="Courier New"/>
-          <w:sz w:val="18"/>
-          <w:szCs w:val="18"/>
-          <w:lang w:val="nl-NL"/>
-        </w:rPr>
-        <w:t>results-runs.txt</w:t>
-      </w:r>
-      <w:r>
-        <w:rPr>
-          <w:lang w:val="nl-NL"/>
-        </w:rPr>
-        <w:t xml:space="preserve"> en </w:t>
-      </w:r>
-      <w:r>
-        <w:rPr>
-          <w:rStyle w:val="TechnoChar"/>
-          <w:lang w:val="nl-NL"/>
-        </w:rPr>
-        <w:t>results-runs-extended.txt</w:t>
-      </w:r>
-      <w:r>
-        <w:rPr>
-          <w:lang w:val="nl-NL"/>
-        </w:rPr>
-        <w:t>.</w:t>
-      </w:r>
-      <w:commentRangeEnd w:id="12"/>
-      <w:r>
-        <w:rPr>
-          <w:rStyle w:val="Verwijzingopmerking"/>
-        </w:rPr>
-        <w:commentReference w:id="12"/>
-      </w:r>
-      <w:r>
-        <w:rPr>
-          <w:lang w:val="nl-NL"/>
-        </w:rPr>
-        <w:t xml:space="preserve"> </w:t>
-      </w:r>
-      <w:r>
-        <w:rPr>
-          <w:lang w:val="nl-NL"/>
-        </w:rPr>
-        <w:t>Bekijk de inhoud van deze files en controleer of de laatste entry in elke regel een getal bevat</w:t>
-      </w:r>
-      <w:r>
-        <w:rPr>
-          <w:lang w:val="nl-NL"/>
-        </w:rPr>
-        <w:t xml:space="preserve"> namelijk </w:t>
-      </w:r>
-      <w:r>
-        <w:rPr>
-          <w:lang w:val="nl-NL"/>
-        </w:rPr>
-        <w:t xml:space="preserve">de duur van elke test. Indien </w:t>
-      </w:r>
-      <w:r>
-        <w:rPr>
-          <w:lang w:val="nl-NL"/>
-        </w:rPr>
-        <w:t xml:space="preserve">er geen getal staat </w:t>
-      </w:r>
-      <w:r>
-        <w:rPr>
-          <w:lang w:val="nl-NL"/>
-        </w:rPr>
-        <w:t xml:space="preserve">dan moet de batch-script </w:t>
-      </w:r>
-      <w:r>
-        <w:rPr>
-          <w:rStyle w:val="TechnoChar"/>
-          <w:lang w:val="nl-NL"/>
-        </w:rPr>
-        <w:t>run-se-suite.bat</w:t>
-      </w:r>
-      <w:r>
-        <w:rPr>
-          <w:lang w:val="nl-NL"/>
-        </w:rPr>
         <w:t xml:space="preserve"> aangepast worden. In het script staan instructies hoe dit gedaan moet worden.</w:t>
       </w:r>
     </w:p>
     <w:p>
       <w:pPr>
-        <w:pStyle w:val="Kop2"/>
-        <w:rPr>
-          <w:lang w:val="nl-NL"/>
-          <w:rPrChange w:id="13" w:author="Rousseau, Jacob" w:date="2015-11-26T08:47:00Z">
+        <w:pStyle w:val="Heading2"/>
+        <w:rPr>
+          <w:lang w:val="nl-NL"/>
+          <w:rPrChange w:id="36" w:author="Rousseau, Jacob" w:date="2015-11-26T08:47:00Z">
             <w:rPr/>
           </w:rPrChange>
         </w:rPr>
@@ -1433,7 +1469,7 @@
       <w:r>
         <w:rPr>
           <w:lang w:val="nl-NL"/>
-          <w:rPrChange w:id="14" w:author="Rousseau, Jacob" w:date="2015-11-26T08:47:00Z">
+          <w:rPrChange w:id="37" w:author="Rousseau, Jacob" w:date="2015-11-26T08:47:00Z">
             <w:rPr/>
           </w:rPrChange>
         </w:rPr>
@@ -1456,21 +1492,7 @@
         <w:rPr>
           <w:lang w:val="nl-NL"/>
         </w:rPr>
-        <w:t>ien door middel van een ‘</w:t>
-      </w:r>
-      <w:proofErr w:type="spellStart"/>
-      <w:r>
-        <w:rPr>
-          <w:lang w:val="nl-NL"/>
-        </w:rPr>
-        <w:t>scheduled-task</w:t>
-      </w:r>
-      <w:proofErr w:type="spellEnd"/>
-      <w:r>
-        <w:rPr>
-          <w:lang w:val="nl-NL"/>
-        </w:rPr>
-        <w:t>’ onder het monitoring-user account. Het tijdstip van het script zal worden doorgegeven door TraIT</w:t>
+        <w:t>ien door middel van een ‘scheduled-task’ onder het monitoring-user account. Het tijdstip van het script zal worden doorgegeven door TraIT</w:t>
       </w:r>
       <w:r>
         <w:rPr>
@@ -1489,23 +1511,7 @@
           <w:rStyle w:val="TechnoChar"/>
           <w:lang w:val="nl-NL"/>
         </w:rPr>
-        <w:t xml:space="preserve">Control Panel &gt; </w:t>
-      </w:r>
-      <w:proofErr w:type="spellStart"/>
-      <w:r>
-        <w:rPr>
-          <w:rStyle w:val="TechnoChar"/>
-          <w:lang w:val="nl-NL"/>
-        </w:rPr>
-        <w:t>Administrative</w:t>
-      </w:r>
-      <w:proofErr w:type="spellEnd"/>
-      <w:r>
-        <w:rPr>
-          <w:rStyle w:val="TechnoChar"/>
-          <w:lang w:val="nl-NL"/>
-        </w:rPr>
-        <w:t xml:space="preserve"> Tools</w:t>
+        <w:t>Control Panel &gt; Administrative Tools</w:t>
       </w:r>
       <w:r>
         <w:rPr>
@@ -1553,17 +1559,17 @@
 
 <file path=word/comments.xml><?xml version="1.0" encoding="utf-8"?>
 <w:comments xmlns:wpc="http://schemas.microsoft.com/office/word/2010/wordprocessingCanvas" xmlns:mc="http://schemas.openxmlformats.org/markup-compatibility/2006" xmlns:o="urn:schemas-microsoft-com:office:office" xmlns:r="http://schemas.openxmlformats.org/officeDocument/2006/relationships" xmlns:m="http://schemas.openxmlformats.org/officeDocument/2006/math" xmlns:v="urn:schemas-microsoft-com:vml" xmlns:wp14="http://schemas.microsoft.com/office/word/2010/wordprocessingDrawing" xmlns:wp="http://schemas.openxmlformats.org/drawingml/2006/wordprocessingDrawing" xmlns:w10="urn:schemas-microsoft-com:office:word" xmlns:w="http://schemas.openxmlformats.org/wordprocessingml/2006/main" xmlns:w14="http://schemas.microsoft.com/office/word/2010/wordml" xmlns:wpg="http://schemas.microsoft.com/office/word/2010/wordprocessingGroup" xmlns:wpi="http://schemas.microsoft.com/office/word/2010/wordprocessingInk" xmlns:wne="http://schemas.microsoft.com/office/word/2006/wordml" xmlns:wps="http://schemas.microsoft.com/office/word/2010/wordprocessingShape" mc:Ignorable="w14 wp14">
-  <w:comment w:id="12" w:author="Belien, JAM" w:date="2015-11-25T15:51:00Z" w:initials="JAMB">
-    <w:p>
-      <w:pPr>
-        <w:pStyle w:val="Tekstopmerking"/>
-        <w:rPr>
-          <w:lang w:val="nl-NL"/>
-        </w:rPr>
-      </w:pPr>
-      <w:r>
-        <w:rPr>
-          <w:rStyle w:val="Verwijzingopmerking"/>
+  <w:comment w:id="35" w:author="Belien, JAM" w:date="2015-11-25T15:51:00Z" w:initials="JAMB">
+    <w:p>
+      <w:pPr>
+        <w:pStyle w:val="CommentText"/>
+        <w:rPr>
+          <w:lang w:val="nl-NL"/>
+        </w:rPr>
+      </w:pPr>
+      <w:r>
+        <w:rPr>
+          <w:rStyle w:val="CommentReference"/>
         </w:rPr>
         <w:annotationRef/>
       </w:r>
@@ -1571,49 +1577,7 @@
         <w:rPr>
           <w:lang w:val="nl-NL"/>
         </w:rPr>
-        <w:t xml:space="preserve">Jacob: wordt het </w:t>
-      </w:r>
-      <w:proofErr w:type="spellStart"/>
-      <w:r>
-        <w:rPr>
-          <w:lang w:val="nl-NL"/>
-        </w:rPr>
-        <w:t>geappend</w:t>
-      </w:r>
-      <w:proofErr w:type="spellEnd"/>
-      <w:r>
-        <w:rPr>
-          <w:lang w:val="nl-NL"/>
-        </w:rPr>
-        <w:t xml:space="preserve"> of per run een </w:t>
-      </w:r>
-      <w:proofErr w:type="spellStart"/>
-      <w:r>
-        <w:rPr>
-          <w:lang w:val="nl-NL"/>
-        </w:rPr>
-        <w:t>apparte</w:t>
-      </w:r>
-      <w:proofErr w:type="spellEnd"/>
-      <w:r>
-        <w:rPr>
-          <w:lang w:val="nl-NL"/>
-        </w:rPr>
-        <w:t xml:space="preserve"> file </w:t>
-      </w:r>
-      <w:proofErr w:type="spellStart"/>
-      <w:r>
-        <w:rPr>
-          <w:lang w:val="nl-NL"/>
-        </w:rPr>
-        <w:t>aangemakt</w:t>
-      </w:r>
-      <w:proofErr w:type="spellEnd"/>
-      <w:r>
-        <w:rPr>
-          <w:lang w:val="nl-NL"/>
-        </w:rPr>
-        <w:t xml:space="preserve"> met datum-tijd stempel in naam?</w:t>
+        <w:t>Jacob: wordt het geappend of per run een apparte file aangemakt met datum-tijd stempel in naam?</w:t>
       </w:r>
     </w:p>
   </w:comment>
@@ -1623,10 +1587,123 @@
 <file path=word/numbering.xml><?xml version="1.0" encoding="utf-8"?>
 <w:numbering xmlns:wpc="http://schemas.microsoft.com/office/word/2010/wordprocessingCanvas" xmlns:mc="http://schemas.openxmlformats.org/markup-compatibility/2006" xmlns:o="urn:schemas-microsoft-com:office:office" xmlns:r="http://schemas.openxmlformats.org/officeDocument/2006/relationships" xmlns:m="http://schemas.openxmlformats.org/officeDocument/2006/math" xmlns:v="urn:schemas-microsoft-com:vml" xmlns:wp14="http://schemas.microsoft.com/office/word/2010/wordprocessingDrawing" xmlns:wp="http://schemas.openxmlformats.org/drawingml/2006/wordprocessingDrawing" xmlns:w10="urn:schemas-microsoft-com:office:word" xmlns:w="http://schemas.openxmlformats.org/wordprocessingml/2006/main" xmlns:w14="http://schemas.microsoft.com/office/word/2010/wordml" xmlns:wpg="http://schemas.microsoft.com/office/word/2010/wordprocessingGroup" xmlns:wpi="http://schemas.microsoft.com/office/word/2010/wordprocessingInk" xmlns:wne="http://schemas.microsoft.com/office/word/2006/wordml" xmlns:wps="http://schemas.microsoft.com/office/word/2010/wordprocessingShape" mc:Ignorable="w14 wp14">
   <w:abstractNum w:abstractNumId="0">
+    <w:nsid w:val="18D0277B"/>
+    <w:multiLevelType w:val="hybridMultilevel"/>
+    <w:tmpl w:val="8C10CC08"/>
+    <w:lvl w:ilvl="0" w:tplc="04090001">
+      <w:start w:val="1"/>
+      <w:numFmt w:val="bullet"/>
+      <w:lvlText w:val=""/>
+      <w:lvlJc w:val="left"/>
+      <w:pPr>
+        <w:ind w:left="1440" w:hanging="360"/>
+      </w:pPr>
+      <w:rPr>
+        <w:rFonts w:ascii="Symbol" w:hAnsi="Symbol" w:hint="default"/>
+      </w:rPr>
+    </w:lvl>
+    <w:lvl w:ilvl="1" w:tplc="04090003" w:tentative="1">
+      <w:start w:val="1"/>
+      <w:numFmt w:val="bullet"/>
+      <w:lvlText w:val="o"/>
+      <w:lvlJc w:val="left"/>
+      <w:pPr>
+        <w:ind w:left="2160" w:hanging="360"/>
+      </w:pPr>
+      <w:rPr>
+        <w:rFonts w:ascii="Courier New" w:hAnsi="Courier New" w:cs="Courier New" w:hint="default"/>
+      </w:rPr>
+    </w:lvl>
+    <w:lvl w:ilvl="2" w:tplc="04090005" w:tentative="1">
+      <w:start w:val="1"/>
+      <w:numFmt w:val="bullet"/>
+      <w:lvlText w:val=""/>
+      <w:lvlJc w:val="left"/>
+      <w:pPr>
+        <w:ind w:left="2880" w:hanging="360"/>
+      </w:pPr>
+      <w:rPr>
+        <w:rFonts w:ascii="Wingdings" w:hAnsi="Wingdings" w:hint="default"/>
+      </w:rPr>
+    </w:lvl>
+    <w:lvl w:ilvl="3" w:tplc="04090001" w:tentative="1">
+      <w:start w:val="1"/>
+      <w:numFmt w:val="bullet"/>
+      <w:lvlText w:val=""/>
+      <w:lvlJc w:val="left"/>
+      <w:pPr>
+        <w:ind w:left="3600" w:hanging="360"/>
+      </w:pPr>
+      <w:rPr>
+        <w:rFonts w:ascii="Symbol" w:hAnsi="Symbol" w:hint="default"/>
+      </w:rPr>
+    </w:lvl>
+    <w:lvl w:ilvl="4" w:tplc="04090003" w:tentative="1">
+      <w:start w:val="1"/>
+      <w:numFmt w:val="bullet"/>
+      <w:lvlText w:val="o"/>
+      <w:lvlJc w:val="left"/>
+      <w:pPr>
+        <w:ind w:left="4320" w:hanging="360"/>
+      </w:pPr>
+      <w:rPr>
+        <w:rFonts w:ascii="Courier New" w:hAnsi="Courier New" w:cs="Courier New" w:hint="default"/>
+      </w:rPr>
+    </w:lvl>
+    <w:lvl w:ilvl="5" w:tplc="04090005" w:tentative="1">
+      <w:start w:val="1"/>
+      <w:numFmt w:val="bullet"/>
+      <w:lvlText w:val=""/>
+      <w:lvlJc w:val="left"/>
+      <w:pPr>
+        <w:ind w:left="5040" w:hanging="360"/>
+      </w:pPr>
+      <w:rPr>
+        <w:rFonts w:ascii="Wingdings" w:hAnsi="Wingdings" w:hint="default"/>
+      </w:rPr>
+    </w:lvl>
+    <w:lvl w:ilvl="6" w:tplc="04090001" w:tentative="1">
+      <w:start w:val="1"/>
+      <w:numFmt w:val="bullet"/>
+      <w:lvlText w:val=""/>
+      <w:lvlJc w:val="left"/>
+      <w:pPr>
+        <w:ind w:left="5760" w:hanging="360"/>
+      </w:pPr>
+      <w:rPr>
+        <w:rFonts w:ascii="Symbol" w:hAnsi="Symbol" w:hint="default"/>
+      </w:rPr>
+    </w:lvl>
+    <w:lvl w:ilvl="7" w:tplc="04090003" w:tentative="1">
+      <w:start w:val="1"/>
+      <w:numFmt w:val="bullet"/>
+      <w:lvlText w:val="o"/>
+      <w:lvlJc w:val="left"/>
+      <w:pPr>
+        <w:ind w:left="6480" w:hanging="360"/>
+      </w:pPr>
+      <w:rPr>
+        <w:rFonts w:ascii="Courier New" w:hAnsi="Courier New" w:cs="Courier New" w:hint="default"/>
+      </w:rPr>
+    </w:lvl>
+    <w:lvl w:ilvl="8" w:tplc="04090005" w:tentative="1">
+      <w:start w:val="1"/>
+      <w:numFmt w:val="bullet"/>
+      <w:lvlText w:val=""/>
+      <w:lvlJc w:val="left"/>
+      <w:pPr>
+        <w:ind w:left="7200" w:hanging="360"/>
+      </w:pPr>
+      <w:rPr>
+        <w:rFonts w:ascii="Wingdings" w:hAnsi="Wingdings" w:hint="default"/>
+      </w:rPr>
+    </w:lvl>
+  </w:abstractNum>
+  <w:abstractNum w:abstractNumId="1">
     <w:nsid w:val="21B97482"/>
     <w:multiLevelType w:val="hybridMultilevel"/>
-    <w:tmpl w:val="A8846E06"/>
-    <w:lvl w:ilvl="0" w:tplc="4E36E674">
+    <w:tmpl w:val="12D8538C"/>
+    <w:lvl w:ilvl="0" w:tplc="0256FE6C">
       <w:numFmt w:val="bullet"/>
       <w:lvlText w:val="-"/>
       <w:lvlJc w:val="left"/>
@@ -1734,8 +1811,126 @@
       </w:rPr>
     </w:lvl>
   </w:abstractNum>
+  <w:abstractNum w:abstractNumId="2">
+    <w:nsid w:val="3E5C0155"/>
+    <w:multiLevelType w:val="hybridMultilevel"/>
+    <w:tmpl w:val="A2842A06"/>
+    <w:lvl w:ilvl="0" w:tplc="0256FE6C">
+      <w:numFmt w:val="bullet"/>
+      <w:lvlText w:val="-"/>
+      <w:lvlJc w:val="left"/>
+      <w:pPr>
+        <w:ind w:left="720" w:hanging="360"/>
+      </w:pPr>
+      <w:rPr>
+        <w:rFonts w:ascii="Calibri" w:eastAsia="Calibri" w:hAnsi="Calibri" w:cs="Times New Roman" w:hint="default"/>
+      </w:rPr>
+    </w:lvl>
+    <w:lvl w:ilvl="1" w:tplc="04090003" w:tentative="1">
+      <w:start w:val="1"/>
+      <w:numFmt w:val="bullet"/>
+      <w:lvlText w:val="o"/>
+      <w:lvlJc w:val="left"/>
+      <w:pPr>
+        <w:ind w:left="1440" w:hanging="360"/>
+      </w:pPr>
+      <w:rPr>
+        <w:rFonts w:ascii="Courier New" w:hAnsi="Courier New" w:cs="Courier New" w:hint="default"/>
+      </w:rPr>
+    </w:lvl>
+    <w:lvl w:ilvl="2" w:tplc="04090005" w:tentative="1">
+      <w:start w:val="1"/>
+      <w:numFmt w:val="bullet"/>
+      <w:lvlText w:val=""/>
+      <w:lvlJc w:val="left"/>
+      <w:pPr>
+        <w:ind w:left="2160" w:hanging="360"/>
+      </w:pPr>
+      <w:rPr>
+        <w:rFonts w:ascii="Wingdings" w:hAnsi="Wingdings" w:hint="default"/>
+      </w:rPr>
+    </w:lvl>
+    <w:lvl w:ilvl="3" w:tplc="04090001" w:tentative="1">
+      <w:start w:val="1"/>
+      <w:numFmt w:val="bullet"/>
+      <w:lvlText w:val=""/>
+      <w:lvlJc w:val="left"/>
+      <w:pPr>
+        <w:ind w:left="2880" w:hanging="360"/>
+      </w:pPr>
+      <w:rPr>
+        <w:rFonts w:ascii="Symbol" w:hAnsi="Symbol" w:hint="default"/>
+      </w:rPr>
+    </w:lvl>
+    <w:lvl w:ilvl="4" w:tplc="04090003" w:tentative="1">
+      <w:start w:val="1"/>
+      <w:numFmt w:val="bullet"/>
+      <w:lvlText w:val="o"/>
+      <w:lvlJc w:val="left"/>
+      <w:pPr>
+        <w:ind w:left="3600" w:hanging="360"/>
+      </w:pPr>
+      <w:rPr>
+        <w:rFonts w:ascii="Courier New" w:hAnsi="Courier New" w:cs="Courier New" w:hint="default"/>
+      </w:rPr>
+    </w:lvl>
+    <w:lvl w:ilvl="5" w:tplc="04090005" w:tentative="1">
+      <w:start w:val="1"/>
+      <w:numFmt w:val="bullet"/>
+      <w:lvlText w:val=""/>
+      <w:lvlJc w:val="left"/>
+      <w:pPr>
+        <w:ind w:left="4320" w:hanging="360"/>
+      </w:pPr>
+      <w:rPr>
+        <w:rFonts w:ascii="Wingdings" w:hAnsi="Wingdings" w:hint="default"/>
+      </w:rPr>
+    </w:lvl>
+    <w:lvl w:ilvl="6" w:tplc="04090001" w:tentative="1">
+      <w:start w:val="1"/>
+      <w:numFmt w:val="bullet"/>
+      <w:lvlText w:val=""/>
+      <w:lvlJc w:val="left"/>
+      <w:pPr>
+        <w:ind w:left="5040" w:hanging="360"/>
+      </w:pPr>
+      <w:rPr>
+        <w:rFonts w:ascii="Symbol" w:hAnsi="Symbol" w:hint="default"/>
+      </w:rPr>
+    </w:lvl>
+    <w:lvl w:ilvl="7" w:tplc="04090003" w:tentative="1">
+      <w:start w:val="1"/>
+      <w:numFmt w:val="bullet"/>
+      <w:lvlText w:val="o"/>
+      <w:lvlJc w:val="left"/>
+      <w:pPr>
+        <w:ind w:left="5760" w:hanging="360"/>
+      </w:pPr>
+      <w:rPr>
+        <w:rFonts w:ascii="Courier New" w:hAnsi="Courier New" w:cs="Courier New" w:hint="default"/>
+      </w:rPr>
+    </w:lvl>
+    <w:lvl w:ilvl="8" w:tplc="04090005" w:tentative="1">
+      <w:start w:val="1"/>
+      <w:numFmt w:val="bullet"/>
+      <w:lvlText w:val=""/>
+      <w:lvlJc w:val="left"/>
+      <w:pPr>
+        <w:ind w:left="6480" w:hanging="360"/>
+      </w:pPr>
+      <w:rPr>
+        <w:rFonts w:ascii="Wingdings" w:hAnsi="Wingdings" w:hint="default"/>
+      </w:rPr>
+    </w:lvl>
+  </w:abstractNum>
   <w:num w:numId="1">
+    <w:abstractNumId w:val="1"/>
+  </w:num>
+  <w:num w:numId="2">
     <w:abstractNumId w:val="0"/>
+  </w:num>
+  <w:num w:numId="3">
+    <w:abstractNumId w:val="2"/>
   </w:num>
 </w:numbering>
 </file>
@@ -1892,7 +2087,7 @@
     <w:lsdException w:name="Bibliography" w:uiPriority="37"/>
     <w:lsdException w:name="TOC Heading" w:uiPriority="39" w:qFormat="1"/>
   </w:latentStyles>
-  <w:style w:type="paragraph" w:default="1" w:styleId="Standaard">
+  <w:style w:type="paragraph" w:default="1" w:styleId="Normal">
     <w:name w:val="Normal"/>
     <w:qFormat/>
     <w:rsid w:val="00791D8D"/>
@@ -1900,11 +2095,11 @@
       <w:spacing w:after="200" w:line="276" w:lineRule="auto"/>
     </w:pPr>
   </w:style>
-  <w:style w:type="paragraph" w:styleId="Kop1">
+  <w:style w:type="paragraph" w:styleId="Heading1">
     <w:name w:val="heading 1"/>
-    <w:basedOn w:val="Standaard"/>
-    <w:next w:val="Standaard"/>
-    <w:link w:val="Kop1Char"/>
+    <w:basedOn w:val="Normal"/>
+    <w:next w:val="Normal"/>
+    <w:link w:val="Heading1Char"/>
     <w:uiPriority w:val="99"/>
     <w:qFormat/>
     <w:rsid w:val="00791D8D"/>
@@ -1922,11 +2117,11 @@
       <w:lang w:eastAsia="nl-NL"/>
     </w:rPr>
   </w:style>
-  <w:style w:type="paragraph" w:styleId="Kop2">
+  <w:style w:type="paragraph" w:styleId="Heading2">
     <w:name w:val="heading 2"/>
-    <w:basedOn w:val="Standaard"/>
-    <w:next w:val="Standaard"/>
-    <w:link w:val="Kop2Char"/>
+    <w:basedOn w:val="Normal"/>
+    <w:next w:val="Normal"/>
+    <w:link w:val="Heading2Char"/>
     <w:unhideWhenUsed/>
     <w:qFormat/>
     <w:locked/>
@@ -1946,13 +2141,13 @@
       <w:szCs w:val="26"/>
     </w:rPr>
   </w:style>
-  <w:style w:type="character" w:default="1" w:styleId="Standaardalinea-lettertype">
+  <w:style w:type="character" w:default="1" w:styleId="DefaultParagraphFont">
     <w:name w:val="Default Paragraph Font"/>
     <w:uiPriority w:val="1"/>
     <w:semiHidden/>
     <w:unhideWhenUsed/>
   </w:style>
-  <w:style w:type="table" w:default="1" w:styleId="Standaardtabel">
+  <w:style w:type="table" w:default="1" w:styleId="TableNormal">
     <w:name w:val="Normal Table"/>
     <w:uiPriority w:val="99"/>
     <w:semiHidden/>
@@ -1967,7 +2162,7 @@
       </w:tblCellMar>
     </w:tblPr>
   </w:style>
-  <w:style w:type="numbering" w:default="1" w:styleId="Geenlijst">
+  <w:style w:type="numbering" w:default="1" w:styleId="NoList">
     <w:name w:val="No List"/>
     <w:uiPriority w:val="99"/>
     <w:semiHidden/>
@@ -1975,7 +2170,7 @@
   </w:style>
   <w:style w:type="paragraph" w:customStyle="1" w:styleId="Techno">
     <w:name w:val="Techno"/>
-    <w:basedOn w:val="Standaard"/>
+    <w:basedOn w:val="Normal"/>
     <w:link w:val="TechnoChar"/>
     <w:qFormat/>
     <w:rsid w:val="00791D8D"/>
@@ -1991,7 +2186,7 @@
   </w:style>
   <w:style w:type="character" w:customStyle="1" w:styleId="TechnoChar">
     <w:name w:val="Techno Char"/>
-    <w:basedOn w:val="Standaardalinea-lettertype"/>
+    <w:basedOn w:val="DefaultParagraphFont"/>
     <w:link w:val="Techno"/>
     <w:rsid w:val="00791D8D"/>
     <w:rPr>
@@ -2001,10 +2196,10 @@
       <w:lang w:val="en-GB"/>
     </w:rPr>
   </w:style>
-  <w:style w:type="character" w:customStyle="1" w:styleId="Kop1Char">
-    <w:name w:val="Kop 1 Char"/>
-    <w:basedOn w:val="Standaardalinea-lettertype"/>
-    <w:link w:val="Kop1"/>
+  <w:style w:type="character" w:customStyle="1" w:styleId="Heading1Char">
+    <w:name w:val="Heading 1 Char"/>
+    <w:basedOn w:val="DefaultParagraphFont"/>
+    <w:link w:val="Heading1"/>
     <w:uiPriority w:val="99"/>
     <w:rsid w:val="00791D8D"/>
     <w:rPr>
@@ -2016,9 +2211,9 @@
       <w:lang w:eastAsia="nl-NL"/>
     </w:rPr>
   </w:style>
-  <w:style w:type="paragraph" w:styleId="Lijstalinea">
+  <w:style w:type="paragraph" w:styleId="ListParagraph">
     <w:name w:val="List Paragraph"/>
-    <w:basedOn w:val="Standaard"/>
+    <w:basedOn w:val="Normal"/>
     <w:uiPriority w:val="34"/>
     <w:qFormat/>
     <w:rsid w:val="00791D8D"/>
@@ -2027,10 +2222,10 @@
       <w:contextualSpacing/>
     </w:pPr>
   </w:style>
-  <w:style w:type="character" w:customStyle="1" w:styleId="Kop2Char">
-    <w:name w:val="Kop 2 Char"/>
-    <w:basedOn w:val="Standaardalinea-lettertype"/>
-    <w:link w:val="Kop2"/>
+  <w:style w:type="character" w:customStyle="1" w:styleId="Heading2Char">
+    <w:name w:val="Heading 2 Char"/>
+    <w:basedOn w:val="DefaultParagraphFont"/>
+    <w:link w:val="Heading2"/>
     <w:rsid w:val="00B662BC"/>
     <w:rPr>
       <w:rFonts w:asciiTheme="majorHAnsi" w:eastAsiaTheme="majorEastAsia" w:hAnsiTheme="majorHAnsi" w:cstheme="majorBidi"/>
@@ -2043,7 +2238,7 @@
   </w:style>
   <w:style w:type="character" w:styleId="Hyperlink">
     <w:name w:val="Hyperlink"/>
-    <w:basedOn w:val="Standaardalinea-lettertype"/>
+    <w:basedOn w:val="DefaultParagraphFont"/>
     <w:uiPriority w:val="99"/>
     <w:unhideWhenUsed/>
     <w:rsid w:val="00AF56D8"/>
@@ -2052,11 +2247,11 @@
       <w:u w:val="single"/>
     </w:rPr>
   </w:style>
-  <w:style w:type="paragraph" w:styleId="Titel">
+  <w:style w:type="paragraph" w:styleId="Title">
     <w:name w:val="Title"/>
-    <w:basedOn w:val="Standaard"/>
-    <w:next w:val="Standaard"/>
-    <w:link w:val="TitelChar"/>
+    <w:basedOn w:val="Normal"/>
+    <w:next w:val="Normal"/>
+    <w:link w:val="TitleChar"/>
     <w:qFormat/>
     <w:locked/>
     <w:rsid w:val="00A6372F"/>
@@ -2076,10 +2271,10 @@
       <w:szCs w:val="52"/>
     </w:rPr>
   </w:style>
-  <w:style w:type="character" w:customStyle="1" w:styleId="TitelChar">
-    <w:name w:val="Titel Char"/>
-    <w:basedOn w:val="Standaardalinea-lettertype"/>
-    <w:link w:val="Titel"/>
+  <w:style w:type="character" w:customStyle="1" w:styleId="TitleChar">
+    <w:name w:val="Title Char"/>
+    <w:basedOn w:val="DefaultParagraphFont"/>
+    <w:link w:val="Title"/>
     <w:rsid w:val="00A6372F"/>
     <w:rPr>
       <w:rFonts w:asciiTheme="majorHAnsi" w:eastAsiaTheme="majorEastAsia" w:hAnsiTheme="majorHAnsi" w:cstheme="majorBidi"/>
@@ -2090,9 +2285,9 @@
       <w:szCs w:val="52"/>
     </w:rPr>
   </w:style>
-  <w:style w:type="character" w:styleId="Verwijzingopmerking">
+  <w:style w:type="character" w:styleId="CommentReference">
     <w:name w:val="annotation reference"/>
-    <w:basedOn w:val="Standaardalinea-lettertype"/>
+    <w:basedOn w:val="DefaultParagraphFont"/>
     <w:uiPriority w:val="99"/>
     <w:semiHidden/>
     <w:unhideWhenUsed/>
@@ -2102,10 +2297,10 @@
       <w:szCs w:val="16"/>
     </w:rPr>
   </w:style>
-  <w:style w:type="paragraph" w:styleId="Tekstopmerking">
+  <w:style w:type="paragraph" w:styleId="CommentText">
     <w:name w:val="annotation text"/>
-    <w:basedOn w:val="Standaard"/>
-    <w:link w:val="TekstopmerkingChar"/>
+    <w:basedOn w:val="Normal"/>
+    <w:link w:val="CommentTextChar"/>
     <w:uiPriority w:val="99"/>
     <w:semiHidden/>
     <w:unhideWhenUsed/>
@@ -2118,10 +2313,10 @@
       <w:szCs w:val="20"/>
     </w:rPr>
   </w:style>
-  <w:style w:type="character" w:customStyle="1" w:styleId="TekstopmerkingChar">
-    <w:name w:val="Tekst opmerking Char"/>
-    <w:basedOn w:val="Standaardalinea-lettertype"/>
-    <w:link w:val="Tekstopmerking"/>
+  <w:style w:type="character" w:customStyle="1" w:styleId="CommentTextChar">
+    <w:name w:val="Comment Text Char"/>
+    <w:basedOn w:val="DefaultParagraphFont"/>
+    <w:link w:val="CommentText"/>
     <w:uiPriority w:val="99"/>
     <w:semiHidden/>
     <w:rsid w:val="00486D91"/>
@@ -2130,11 +2325,11 @@
       <w:szCs w:val="20"/>
     </w:rPr>
   </w:style>
-  <w:style w:type="paragraph" w:styleId="Onderwerpvanopmerking">
+  <w:style w:type="paragraph" w:styleId="CommentSubject">
     <w:name w:val="annotation subject"/>
-    <w:basedOn w:val="Tekstopmerking"/>
-    <w:next w:val="Tekstopmerking"/>
-    <w:link w:val="OnderwerpvanopmerkingChar"/>
+    <w:basedOn w:val="CommentText"/>
+    <w:next w:val="CommentText"/>
+    <w:link w:val="CommentSubjectChar"/>
     <w:uiPriority w:val="99"/>
     <w:semiHidden/>
     <w:unhideWhenUsed/>
@@ -2144,10 +2339,10 @@
       <w:bCs/>
     </w:rPr>
   </w:style>
-  <w:style w:type="character" w:customStyle="1" w:styleId="OnderwerpvanopmerkingChar">
-    <w:name w:val="Onderwerp van opmerking Char"/>
-    <w:basedOn w:val="TekstopmerkingChar"/>
-    <w:link w:val="Onderwerpvanopmerking"/>
+  <w:style w:type="character" w:customStyle="1" w:styleId="CommentSubjectChar">
+    <w:name w:val="Comment Subject Char"/>
+    <w:basedOn w:val="CommentTextChar"/>
+    <w:link w:val="CommentSubject"/>
     <w:uiPriority w:val="99"/>
     <w:semiHidden/>
     <w:rsid w:val="00486D91"/>
@@ -2158,10 +2353,10 @@
       <w:szCs w:val="20"/>
     </w:rPr>
   </w:style>
-  <w:style w:type="paragraph" w:styleId="Ballontekst">
+  <w:style w:type="paragraph" w:styleId="BalloonText">
     <w:name w:val="Balloon Text"/>
-    <w:basedOn w:val="Standaard"/>
-    <w:link w:val="BallontekstChar"/>
+    <w:basedOn w:val="Normal"/>
+    <w:link w:val="BalloonTextChar"/>
     <w:uiPriority w:val="99"/>
     <w:semiHidden/>
     <w:unhideWhenUsed/>
@@ -2175,10 +2370,10 @@
       <w:szCs w:val="16"/>
     </w:rPr>
   </w:style>
-  <w:style w:type="character" w:customStyle="1" w:styleId="BallontekstChar">
-    <w:name w:val="Ballontekst Char"/>
-    <w:basedOn w:val="Standaardalinea-lettertype"/>
-    <w:link w:val="Ballontekst"/>
+  <w:style w:type="character" w:customStyle="1" w:styleId="BalloonTextChar">
+    <w:name w:val="Balloon Text Char"/>
+    <w:basedOn w:val="DefaultParagraphFont"/>
+    <w:link w:val="BalloonText"/>
     <w:uiPriority w:val="99"/>
     <w:semiHidden/>
     <w:rsid w:val="00486D91"/>
@@ -2343,7 +2538,7 @@
     <w:lsdException w:name="Bibliography" w:uiPriority="37"/>
     <w:lsdException w:name="TOC Heading" w:uiPriority="39" w:qFormat="1"/>
   </w:latentStyles>
-  <w:style w:type="paragraph" w:default="1" w:styleId="Standaard">
+  <w:style w:type="paragraph" w:default="1" w:styleId="Normal">
     <w:name w:val="Normal"/>
     <w:qFormat/>
     <w:rsid w:val="00791D8D"/>
@@ -2351,11 +2546,11 @@
       <w:spacing w:after="200" w:line="276" w:lineRule="auto"/>
     </w:pPr>
   </w:style>
-  <w:style w:type="paragraph" w:styleId="Kop1">
+  <w:style w:type="paragraph" w:styleId="Heading1">
     <w:name w:val="heading 1"/>
-    <w:basedOn w:val="Standaard"/>
-    <w:next w:val="Standaard"/>
-    <w:link w:val="Kop1Char"/>
+    <w:basedOn w:val="Normal"/>
+    <w:next w:val="Normal"/>
+    <w:link w:val="Heading1Char"/>
     <w:uiPriority w:val="99"/>
     <w:qFormat/>
     <w:rsid w:val="00791D8D"/>
@@ -2373,11 +2568,11 @@
       <w:lang w:eastAsia="nl-NL"/>
     </w:rPr>
   </w:style>
-  <w:style w:type="paragraph" w:styleId="Kop2">
+  <w:style w:type="paragraph" w:styleId="Heading2">
     <w:name w:val="heading 2"/>
-    <w:basedOn w:val="Standaard"/>
-    <w:next w:val="Standaard"/>
-    <w:link w:val="Kop2Char"/>
+    <w:basedOn w:val="Normal"/>
+    <w:next w:val="Normal"/>
+    <w:link w:val="Heading2Char"/>
     <w:unhideWhenUsed/>
     <w:qFormat/>
     <w:locked/>
@@ -2397,13 +2592,13 @@
       <w:szCs w:val="26"/>
     </w:rPr>
   </w:style>
-  <w:style w:type="character" w:default="1" w:styleId="Standaardalinea-lettertype">
+  <w:style w:type="character" w:default="1" w:styleId="DefaultParagraphFont">
     <w:name w:val="Default Paragraph Font"/>
     <w:uiPriority w:val="1"/>
     <w:semiHidden/>
     <w:unhideWhenUsed/>
   </w:style>
-  <w:style w:type="table" w:default="1" w:styleId="Standaardtabel">
+  <w:style w:type="table" w:default="1" w:styleId="TableNormal">
     <w:name w:val="Normal Table"/>
     <w:uiPriority w:val="99"/>
     <w:semiHidden/>
@@ -2418,7 +2613,7 @@
       </w:tblCellMar>
     </w:tblPr>
   </w:style>
-  <w:style w:type="numbering" w:default="1" w:styleId="Geenlijst">
+  <w:style w:type="numbering" w:default="1" w:styleId="NoList">
     <w:name w:val="No List"/>
     <w:uiPriority w:val="99"/>
     <w:semiHidden/>
@@ -2426,7 +2621,7 @@
   </w:style>
   <w:style w:type="paragraph" w:customStyle="1" w:styleId="Techno">
     <w:name w:val="Techno"/>
-    <w:basedOn w:val="Standaard"/>
+    <w:basedOn w:val="Normal"/>
     <w:link w:val="TechnoChar"/>
     <w:qFormat/>
     <w:rsid w:val="00791D8D"/>
@@ -2442,7 +2637,7 @@
   </w:style>
   <w:style w:type="character" w:customStyle="1" w:styleId="TechnoChar">
     <w:name w:val="Techno Char"/>
-    <w:basedOn w:val="Standaardalinea-lettertype"/>
+    <w:basedOn w:val="DefaultParagraphFont"/>
     <w:link w:val="Techno"/>
     <w:rsid w:val="00791D8D"/>
     <w:rPr>
@@ -2452,10 +2647,10 @@
       <w:lang w:val="en-GB"/>
     </w:rPr>
   </w:style>
-  <w:style w:type="character" w:customStyle="1" w:styleId="Kop1Char">
-    <w:name w:val="Kop 1 Char"/>
-    <w:basedOn w:val="Standaardalinea-lettertype"/>
-    <w:link w:val="Kop1"/>
+  <w:style w:type="character" w:customStyle="1" w:styleId="Heading1Char">
+    <w:name w:val="Heading 1 Char"/>
+    <w:basedOn w:val="DefaultParagraphFont"/>
+    <w:link w:val="Heading1"/>
     <w:uiPriority w:val="99"/>
     <w:rsid w:val="00791D8D"/>
     <w:rPr>
@@ -2467,9 +2662,9 @@
       <w:lang w:eastAsia="nl-NL"/>
     </w:rPr>
   </w:style>
-  <w:style w:type="paragraph" w:styleId="Lijstalinea">
+  <w:style w:type="paragraph" w:styleId="ListParagraph">
     <w:name w:val="List Paragraph"/>
-    <w:basedOn w:val="Standaard"/>
+    <w:basedOn w:val="Normal"/>
     <w:uiPriority w:val="34"/>
     <w:qFormat/>
     <w:rsid w:val="00791D8D"/>
@@ -2478,10 +2673,10 @@
       <w:contextualSpacing/>
     </w:pPr>
   </w:style>
-  <w:style w:type="character" w:customStyle="1" w:styleId="Kop2Char">
-    <w:name w:val="Kop 2 Char"/>
-    <w:basedOn w:val="Standaardalinea-lettertype"/>
-    <w:link w:val="Kop2"/>
+  <w:style w:type="character" w:customStyle="1" w:styleId="Heading2Char">
+    <w:name w:val="Heading 2 Char"/>
+    <w:basedOn w:val="DefaultParagraphFont"/>
+    <w:link w:val="Heading2"/>
     <w:rsid w:val="00B662BC"/>
     <w:rPr>
       <w:rFonts w:asciiTheme="majorHAnsi" w:eastAsiaTheme="majorEastAsia" w:hAnsiTheme="majorHAnsi" w:cstheme="majorBidi"/>
@@ -2494,7 +2689,7 @@
   </w:style>
   <w:style w:type="character" w:styleId="Hyperlink">
     <w:name w:val="Hyperlink"/>
-    <w:basedOn w:val="Standaardalinea-lettertype"/>
+    <w:basedOn w:val="DefaultParagraphFont"/>
     <w:uiPriority w:val="99"/>
     <w:unhideWhenUsed/>
     <w:rsid w:val="00AF56D8"/>
@@ -2503,11 +2698,11 @@
       <w:u w:val="single"/>
     </w:rPr>
   </w:style>
-  <w:style w:type="paragraph" w:styleId="Titel">
+  <w:style w:type="paragraph" w:styleId="Title">
     <w:name w:val="Title"/>
-    <w:basedOn w:val="Standaard"/>
-    <w:next w:val="Standaard"/>
-    <w:link w:val="TitelChar"/>
+    <w:basedOn w:val="Normal"/>
+    <w:next w:val="Normal"/>
+    <w:link w:val="TitleChar"/>
     <w:qFormat/>
     <w:locked/>
     <w:rsid w:val="00A6372F"/>
@@ -2527,10 +2722,10 @@
       <w:szCs w:val="52"/>
     </w:rPr>
   </w:style>
-  <w:style w:type="character" w:customStyle="1" w:styleId="TitelChar">
-    <w:name w:val="Titel Char"/>
-    <w:basedOn w:val="Standaardalinea-lettertype"/>
-    <w:link w:val="Titel"/>
+  <w:style w:type="character" w:customStyle="1" w:styleId="TitleChar">
+    <w:name w:val="Title Char"/>
+    <w:basedOn w:val="DefaultParagraphFont"/>
+    <w:link w:val="Title"/>
     <w:rsid w:val="00A6372F"/>
     <w:rPr>
       <w:rFonts w:asciiTheme="majorHAnsi" w:eastAsiaTheme="majorEastAsia" w:hAnsiTheme="majorHAnsi" w:cstheme="majorBidi"/>
@@ -2541,9 +2736,9 @@
       <w:szCs w:val="52"/>
     </w:rPr>
   </w:style>
-  <w:style w:type="character" w:styleId="Verwijzingopmerking">
+  <w:style w:type="character" w:styleId="CommentReference">
     <w:name w:val="annotation reference"/>
-    <w:basedOn w:val="Standaardalinea-lettertype"/>
+    <w:basedOn w:val="DefaultParagraphFont"/>
     <w:uiPriority w:val="99"/>
     <w:semiHidden/>
     <w:unhideWhenUsed/>
@@ -2553,10 +2748,10 @@
       <w:szCs w:val="16"/>
     </w:rPr>
   </w:style>
-  <w:style w:type="paragraph" w:styleId="Tekstopmerking">
+  <w:style w:type="paragraph" w:styleId="CommentText">
     <w:name w:val="annotation text"/>
-    <w:basedOn w:val="Standaard"/>
-    <w:link w:val="TekstopmerkingChar"/>
+    <w:basedOn w:val="Normal"/>
+    <w:link w:val="CommentTextChar"/>
     <w:uiPriority w:val="99"/>
     <w:semiHidden/>
     <w:unhideWhenUsed/>
@@ -2569,10 +2764,10 @@
       <w:szCs w:val="20"/>
     </w:rPr>
   </w:style>
-  <w:style w:type="character" w:customStyle="1" w:styleId="TekstopmerkingChar">
-    <w:name w:val="Tekst opmerking Char"/>
-    <w:basedOn w:val="Standaardalinea-lettertype"/>
-    <w:link w:val="Tekstopmerking"/>
+  <w:style w:type="character" w:customStyle="1" w:styleId="CommentTextChar">
+    <w:name w:val="Comment Text Char"/>
+    <w:basedOn w:val="DefaultParagraphFont"/>
+    <w:link w:val="CommentText"/>
     <w:uiPriority w:val="99"/>
     <w:semiHidden/>
     <w:rsid w:val="00486D91"/>
@@ -2581,11 +2776,11 @@
       <w:szCs w:val="20"/>
     </w:rPr>
   </w:style>
-  <w:style w:type="paragraph" w:styleId="Onderwerpvanopmerking">
+  <w:style w:type="paragraph" w:styleId="CommentSubject">
     <w:name w:val="annotation subject"/>
-    <w:basedOn w:val="Tekstopmerking"/>
-    <w:next w:val="Tekstopmerking"/>
-    <w:link w:val="OnderwerpvanopmerkingChar"/>
+    <w:basedOn w:val="CommentText"/>
+    <w:next w:val="CommentText"/>
+    <w:link w:val="CommentSubjectChar"/>
     <w:uiPriority w:val="99"/>
     <w:semiHidden/>
     <w:unhideWhenUsed/>
@@ -2595,10 +2790,10 @@
       <w:bCs/>
     </w:rPr>
   </w:style>
-  <w:style w:type="character" w:customStyle="1" w:styleId="OnderwerpvanopmerkingChar">
-    <w:name w:val="Onderwerp van opmerking Char"/>
-    <w:basedOn w:val="TekstopmerkingChar"/>
-    <w:link w:val="Onderwerpvanopmerking"/>
+  <w:style w:type="character" w:customStyle="1" w:styleId="CommentSubjectChar">
+    <w:name w:val="Comment Subject Char"/>
+    <w:basedOn w:val="CommentTextChar"/>
+    <w:link w:val="CommentSubject"/>
     <w:uiPriority w:val="99"/>
     <w:semiHidden/>
     <w:rsid w:val="00486D91"/>
@@ -2609,10 +2804,10 @@
       <w:szCs w:val="20"/>
     </w:rPr>
   </w:style>
-  <w:style w:type="paragraph" w:styleId="Ballontekst">
+  <w:style w:type="paragraph" w:styleId="BalloonText">
     <w:name w:val="Balloon Text"/>
-    <w:basedOn w:val="Standaard"/>
-    <w:link w:val="BallontekstChar"/>
+    <w:basedOn w:val="Normal"/>
+    <w:link w:val="BalloonTextChar"/>
     <w:uiPriority w:val="99"/>
     <w:semiHidden/>
     <w:unhideWhenUsed/>
@@ -2626,10 +2821,10 @@
       <w:szCs w:val="16"/>
     </w:rPr>
   </w:style>
-  <w:style w:type="character" w:customStyle="1" w:styleId="BallontekstChar">
-    <w:name w:val="Ballontekst Char"/>
-    <w:basedOn w:val="Standaardalinea-lettertype"/>
-    <w:link w:val="Ballontekst"/>
+  <w:style w:type="character" w:customStyle="1" w:styleId="BalloonTextChar">
+    <w:name w:val="Balloon Text Char"/>
+    <w:basedOn w:val="DefaultParagraphFont"/>
+    <w:link w:val="BalloonText"/>
     <w:uiPriority w:val="99"/>
     <w:semiHidden/>
     <w:rsid w:val="00486D91"/>
@@ -2930,7 +3125,7 @@
 </file>
 
 <file path=customXml/itemProps1.xml><?xml version="1.0" encoding="utf-8"?>
-<ds:datastoreItem xmlns:ds="http://schemas.openxmlformats.org/officeDocument/2006/customXml" ds:itemID="{ED86C453-9324-4363-9E49-D9F1E79AAB5B}">
+<ds:datastoreItem xmlns:ds="http://schemas.openxmlformats.org/officeDocument/2006/customXml" ds:itemID="{7617CA91-50D8-409C-85C9-A49607BFF25C}">
   <ds:schemaRefs>
     <ds:schemaRef ds:uri="http://schemas.openxmlformats.org/officeDocument/2006/bibliography"/>
   </ds:schemaRefs>

</xml_diff>